<commit_message>
Last update before delivery
</commit_message>
<xml_diff>
--- a/Data/Changes.docx
+++ b/Data/Changes.docx
@@ -52,8 +52,13 @@
         </w:numPr>
       </w:pPr>
       <w:r>
-        <w:t>24/12/2012: removed due to absence in the other data set</w:t>
-      </w:r>
+        <w:t xml:space="preserve">24/12/2012: removed due to absence in the other data </w:t>
+      </w:r>
+      <w:proofErr w:type="gramStart"/>
+      <w:r>
+        <w:t>set</w:t>
+      </w:r>
+      <w:proofErr w:type="gramEnd"/>
     </w:p>
     <w:p>
       <w:pPr>
@@ -82,20 +87,30 @@
         <w:t xml:space="preserve">26/12/2012: </w:t>
       </w:r>
       <w:r>
-        <w:t>removed due to absence in the other data set</w:t>
-      </w:r>
-    </w:p>
-    <w:p>
-      <w:pPr>
-        <w:pStyle w:val="ListParagraph"/>
-        <w:numPr>
-          <w:ilvl w:val="0"/>
-          <w:numId w:val="1"/>
-        </w:numPr>
-      </w:pPr>
-      <w:r>
-        <w:t>31/12/2012: removed due to absence in the other data set</w:t>
-      </w:r>
+        <w:t xml:space="preserve">removed due to absence in the other data </w:t>
+      </w:r>
+      <w:proofErr w:type="gramStart"/>
+      <w:r>
+        <w:t>set</w:t>
+      </w:r>
+      <w:proofErr w:type="gramEnd"/>
+    </w:p>
+    <w:p>
+      <w:pPr>
+        <w:pStyle w:val="ListParagraph"/>
+        <w:numPr>
+          <w:ilvl w:val="0"/>
+          <w:numId w:val="1"/>
+        </w:numPr>
+      </w:pPr>
+      <w:r>
+        <w:t xml:space="preserve">31/12/2012: removed due to absence in the other data </w:t>
+      </w:r>
+      <w:proofErr w:type="gramStart"/>
+      <w:r>
+        <w:t>set</w:t>
+      </w:r>
+      <w:proofErr w:type="gramEnd"/>
     </w:p>
     <w:p>
       <w:pPr>
@@ -139,8 +154,13 @@
         <w:t xml:space="preserve">: </w:t>
       </w:r>
       <w:r>
-        <w:t>removed due to absence in the other data set</w:t>
-      </w:r>
+        <w:t xml:space="preserve">removed due to absence in the other data </w:t>
+      </w:r>
+      <w:proofErr w:type="gramStart"/>
+      <w:r>
+        <w:t>set</w:t>
+      </w:r>
+      <w:proofErr w:type="gramEnd"/>
     </w:p>
     <w:p>
       <w:pPr>
@@ -211,8 +231,13 @@
         </w:numPr>
       </w:pPr>
       <w:r>
-        <w:t>01/04/2013: removed due to absence in the other data set</w:t>
-      </w:r>
+        <w:t xml:space="preserve">01/04/2013: removed due to absence in the other data </w:t>
+      </w:r>
+      <w:proofErr w:type="gramStart"/>
+      <w:r>
+        <w:t>set</w:t>
+      </w:r>
+      <w:proofErr w:type="gramEnd"/>
     </w:p>
     <w:p>
       <w:pPr>
@@ -229,8 +254,13 @@
         <w:t xml:space="preserve">removed due to </w:t>
       </w:r>
       <w:r>
-        <w:t>removal in the other data set</w:t>
-      </w:r>
+        <w:t xml:space="preserve">removal in the other data </w:t>
+      </w:r>
+      <w:proofErr w:type="gramStart"/>
+      <w:r>
+        <w:t>set</w:t>
+      </w:r>
+      <w:proofErr w:type="gramEnd"/>
     </w:p>
     <w:p>
       <w:pPr>
@@ -247,8 +277,13 @@
         <w:t xml:space="preserve">removed due to </w:t>
       </w:r>
       <w:r>
-        <w:t>removal in the other data set</w:t>
-      </w:r>
+        <w:t xml:space="preserve">removal in the other data </w:t>
+      </w:r>
+      <w:proofErr w:type="gramStart"/>
+      <w:r>
+        <w:t>set</w:t>
+      </w:r>
+      <w:proofErr w:type="gramEnd"/>
     </w:p>
     <w:p>
       <w:pPr>
@@ -265,8 +300,13 @@
         <w:t xml:space="preserve">removed due to </w:t>
       </w:r>
       <w:r>
-        <w:t>removal in the other data set</w:t>
-      </w:r>
+        <w:t xml:space="preserve">removal in the other data </w:t>
+      </w:r>
+      <w:proofErr w:type="gramStart"/>
+      <w:r>
+        <w:t>set</w:t>
+      </w:r>
+      <w:proofErr w:type="gramEnd"/>
     </w:p>
     <w:p>
       <w:pPr>
@@ -319,8 +359,13 @@
         <w:t xml:space="preserve">removed due to </w:t>
       </w:r>
       <w:r>
-        <w:t>removal in the other data set</w:t>
-      </w:r>
+        <w:t xml:space="preserve">removal in the other data </w:t>
+      </w:r>
+      <w:proofErr w:type="gramStart"/>
+      <w:r>
+        <w:t>set</w:t>
+      </w:r>
+      <w:proofErr w:type="gramEnd"/>
     </w:p>
     <w:p>
       <w:pPr>
@@ -367,8 +412,13 @@
         </w:numPr>
       </w:pPr>
       <w:r>
-        <w:t>24/12/2013: removed due to absence in the other data set</w:t>
-      </w:r>
+        <w:t xml:space="preserve">24/12/2013: removed due to absence in the other data </w:t>
+      </w:r>
+      <w:proofErr w:type="gramStart"/>
+      <w:r>
+        <w:t>set</w:t>
+      </w:r>
+      <w:proofErr w:type="gramEnd"/>
     </w:p>
     <w:p>
       <w:pPr>
@@ -397,20 +447,30 @@
         </w:numPr>
       </w:pPr>
       <w:r>
-        <w:t>26/12/2013: removed due to absence in the other data set</w:t>
-      </w:r>
-    </w:p>
-    <w:p>
-      <w:pPr>
-        <w:pStyle w:val="ListParagraph"/>
-        <w:numPr>
-          <w:ilvl w:val="0"/>
-          <w:numId w:val="1"/>
-        </w:numPr>
-      </w:pPr>
-      <w:r>
-        <w:t>31/12/2013: removed due to absence in the other data set</w:t>
-      </w:r>
+        <w:t xml:space="preserve">26/12/2013: removed due to absence in the other data </w:t>
+      </w:r>
+      <w:proofErr w:type="gramStart"/>
+      <w:r>
+        <w:t>set</w:t>
+      </w:r>
+      <w:proofErr w:type="gramEnd"/>
+    </w:p>
+    <w:p>
+      <w:pPr>
+        <w:pStyle w:val="ListParagraph"/>
+        <w:numPr>
+          <w:ilvl w:val="0"/>
+          <w:numId w:val="1"/>
+        </w:numPr>
+      </w:pPr>
+      <w:r>
+        <w:t xml:space="preserve">31/12/2013: removed due to absence in the other data </w:t>
+      </w:r>
+      <w:proofErr w:type="gramStart"/>
+      <w:r>
+        <w:t>set</w:t>
+      </w:r>
+      <w:proofErr w:type="gramEnd"/>
     </w:p>
     <w:p>
       <w:pPr>
@@ -442,8 +502,13 @@
         </w:numPr>
       </w:pPr>
       <w:r>
-        <w:t>02/01/2014: removed due to absence in the other data set</w:t>
-      </w:r>
+        <w:t xml:space="preserve">02/01/2014: removed due to absence in the other data </w:t>
+      </w:r>
+      <w:proofErr w:type="gramStart"/>
+      <w:r>
+        <w:t>set</w:t>
+      </w:r>
+      <w:proofErr w:type="gramEnd"/>
     </w:p>
     <w:p>
       <w:pPr>
@@ -496,8 +561,13 @@
         </w:numPr>
       </w:pPr>
       <w:r>
-        <w:t>21/04/2014: removed due to absence in the other data set</w:t>
-      </w:r>
+        <w:t xml:space="preserve">21/04/2014: removed due to absence in the other data </w:t>
+      </w:r>
+      <w:proofErr w:type="gramStart"/>
+      <w:r>
+        <w:t>set</w:t>
+      </w:r>
+      <w:proofErr w:type="gramEnd"/>
     </w:p>
     <w:p>
       <w:pPr>
@@ -514,8 +584,13 @@
         <w:t xml:space="preserve">removed due to </w:t>
       </w:r>
       <w:r>
-        <w:t>removal in the other data set</w:t>
-      </w:r>
+        <w:t xml:space="preserve">removal in the other data </w:t>
+      </w:r>
+      <w:proofErr w:type="gramStart"/>
+      <w:r>
+        <w:t>set</w:t>
+      </w:r>
+      <w:proofErr w:type="gramEnd"/>
     </w:p>
     <w:p>
       <w:pPr>
@@ -544,8 +619,13 @@
         <w:t xml:space="preserve">removed due to </w:t>
       </w:r>
       <w:r>
-        <w:t>removal in the other data set</w:t>
-      </w:r>
+        <w:t xml:space="preserve">removal in the other data </w:t>
+      </w:r>
+      <w:proofErr w:type="gramStart"/>
+      <w:r>
+        <w:t>set</w:t>
+      </w:r>
+      <w:proofErr w:type="gramEnd"/>
     </w:p>
     <w:p>
       <w:pPr>
@@ -562,8 +642,13 @@
         <w:t xml:space="preserve">removed due to </w:t>
       </w:r>
       <w:r>
-        <w:t>removal in the other data set</w:t>
-      </w:r>
+        <w:t xml:space="preserve">removal in the other data </w:t>
+      </w:r>
+      <w:proofErr w:type="gramStart"/>
+      <w:r>
+        <w:t>set</w:t>
+      </w:r>
+      <w:proofErr w:type="gramEnd"/>
     </w:p>
     <w:p>
       <w:pPr>
@@ -628,8 +713,13 @@
         </w:numPr>
       </w:pPr>
       <w:r>
-        <w:t>24/12/2014: removed due to absence in the other data set</w:t>
-      </w:r>
+        <w:t xml:space="preserve">24/12/2014: removed due to absence in the other data </w:t>
+      </w:r>
+      <w:proofErr w:type="gramStart"/>
+      <w:r>
+        <w:t>set</w:t>
+      </w:r>
+      <w:proofErr w:type="gramEnd"/>
     </w:p>
     <w:p>
       <w:pPr>
@@ -658,8 +748,13 @@
         </w:numPr>
       </w:pPr>
       <w:r>
-        <w:t>26/12/2014: removed due to absence in the other data set</w:t>
-      </w:r>
+        <w:t xml:space="preserve">26/12/2014: removed due to absence in the other data </w:t>
+      </w:r>
+      <w:proofErr w:type="gramStart"/>
+      <w:r>
+        <w:t>set</w:t>
+      </w:r>
+      <w:proofErr w:type="gramEnd"/>
     </w:p>
     <w:p>
       <w:pPr>
@@ -677,20 +772,30 @@
         <w:t xml:space="preserve">removed due to </w:t>
       </w:r>
       <w:r>
-        <w:t>removal in the other data set</w:t>
-      </w:r>
-    </w:p>
-    <w:p>
-      <w:pPr>
-        <w:pStyle w:val="ListParagraph"/>
-        <w:numPr>
-          <w:ilvl w:val="0"/>
-          <w:numId w:val="1"/>
-        </w:numPr>
-      </w:pPr>
-      <w:r>
-        <w:t>31/12/2014: removed due to absence in the other data set</w:t>
-      </w:r>
+        <w:t xml:space="preserve">removal in the other data </w:t>
+      </w:r>
+      <w:proofErr w:type="gramStart"/>
+      <w:r>
+        <w:t>set</w:t>
+      </w:r>
+      <w:proofErr w:type="gramEnd"/>
+    </w:p>
+    <w:p>
+      <w:pPr>
+        <w:pStyle w:val="ListParagraph"/>
+        <w:numPr>
+          <w:ilvl w:val="0"/>
+          <w:numId w:val="1"/>
+        </w:numPr>
+      </w:pPr>
+      <w:r>
+        <w:t xml:space="preserve">31/12/2014: removed due to absence in the other data </w:t>
+      </w:r>
+      <w:proofErr w:type="gramStart"/>
+      <w:r>
+        <w:t>set</w:t>
+      </w:r>
+      <w:proofErr w:type="gramEnd"/>
     </w:p>
     <w:p>
       <w:pPr>
@@ -734,8 +839,13 @@
         <w:t xml:space="preserve">: </w:t>
       </w:r>
       <w:r>
-        <w:t>removed due to absence in the other data set</w:t>
-      </w:r>
+        <w:t xml:space="preserve">removed due to absence in the other data </w:t>
+      </w:r>
+      <w:proofErr w:type="gramStart"/>
+      <w:r>
+        <w:t>set</w:t>
+      </w:r>
+      <w:proofErr w:type="gramEnd"/>
     </w:p>
     <w:p>
       <w:pPr>
@@ -752,8 +862,13 @@
         <w:t xml:space="preserve">removed due to </w:t>
       </w:r>
       <w:r>
-        <w:t>removal in the other data set</w:t>
-      </w:r>
+        <w:t xml:space="preserve">removal in the other data </w:t>
+      </w:r>
+      <w:proofErr w:type="gramStart"/>
+      <w:r>
+        <w:t>set</w:t>
+      </w:r>
+      <w:proofErr w:type="gramEnd"/>
     </w:p>
     <w:p>
       <w:pPr>
@@ -818,8 +933,13 @@
         <w:t xml:space="preserve">removed due to </w:t>
       </w:r>
       <w:r>
-        <w:t>removal in the other data set</w:t>
-      </w:r>
+        <w:t xml:space="preserve">removal in the other data </w:t>
+      </w:r>
+      <w:proofErr w:type="gramStart"/>
+      <w:r>
+        <w:t>set</w:t>
+      </w:r>
+      <w:proofErr w:type="gramEnd"/>
     </w:p>
     <w:p>
       <w:pPr>
@@ -836,8 +956,13 @@
         <w:t xml:space="preserve">removed due to </w:t>
       </w:r>
       <w:r>
-        <w:t>removal in the other data set</w:t>
-      </w:r>
+        <w:t xml:space="preserve">removal in the other data </w:t>
+      </w:r>
+      <w:proofErr w:type="gramStart"/>
+      <w:r>
+        <w:t>set</w:t>
+      </w:r>
+      <w:proofErr w:type="gramEnd"/>
     </w:p>
     <w:p>
       <w:pPr>
@@ -854,8 +979,13 @@
         <w:t xml:space="preserve">removed due to </w:t>
       </w:r>
       <w:r>
-        <w:t>removal in the other data set</w:t>
-      </w:r>
+        <w:t xml:space="preserve">removal in the other data </w:t>
+      </w:r>
+      <w:proofErr w:type="gramStart"/>
+      <w:r>
+        <w:t>set</w:t>
+      </w:r>
+      <w:proofErr w:type="gramEnd"/>
     </w:p>
     <w:p>
       <w:pPr>
@@ -914,8 +1044,13 @@
         </w:numPr>
       </w:pPr>
       <w:r>
-        <w:t>24/12/2015: removed due to absence in the other data set</w:t>
-      </w:r>
+        <w:t xml:space="preserve">24/12/2015: removed due to absence in the other data </w:t>
+      </w:r>
+      <w:proofErr w:type="gramStart"/>
+      <w:r>
+        <w:t>set</w:t>
+      </w:r>
+      <w:proofErr w:type="gramEnd"/>
     </w:p>
     <w:p>
       <w:pPr>
@@ -944,8 +1079,13 @@
         </w:numPr>
       </w:pPr>
       <w:r>
-        <w:t>26/12/2015: removed due to absence in the other data set</w:t>
-      </w:r>
+        <w:t xml:space="preserve">26/12/2015: removed due to absence in the other data </w:t>
+      </w:r>
+      <w:proofErr w:type="gramStart"/>
+      <w:r>
+        <w:t>set</w:t>
+      </w:r>
+      <w:proofErr w:type="gramEnd"/>
     </w:p>
     <w:p>
       <w:pPr>
@@ -962,8 +1102,13 @@
         <w:t xml:space="preserve">removed due to </w:t>
       </w:r>
       <w:r>
-        <w:t>removal in the other data set</w:t>
-      </w:r>
+        <w:t xml:space="preserve">removal in the other data </w:t>
+      </w:r>
+      <w:proofErr w:type="gramStart"/>
+      <w:r>
+        <w:t>set</w:t>
+      </w:r>
+      <w:proofErr w:type="gramEnd"/>
     </w:p>
     <w:p>
       <w:pPr>
@@ -980,8 +1125,13 @@
         <w:t xml:space="preserve">removed due to </w:t>
       </w:r>
       <w:r>
-        <w:t>removal in the other data set</w:t>
-      </w:r>
+        <w:t xml:space="preserve">removal in the other data </w:t>
+      </w:r>
+      <w:proofErr w:type="gramStart"/>
+      <w:r>
+        <w:t>set</w:t>
+      </w:r>
+      <w:proofErr w:type="gramEnd"/>
     </w:p>
     <w:p>
       <w:pPr>
@@ -998,8 +1148,13 @@
         <w:t xml:space="preserve">removed due to </w:t>
       </w:r>
       <w:r>
-        <w:t>removal in the other data set</w:t>
-      </w:r>
+        <w:t xml:space="preserve">removal in the other data </w:t>
+      </w:r>
+      <w:proofErr w:type="gramStart"/>
+      <w:r>
+        <w:t>set</w:t>
+      </w:r>
+      <w:proofErr w:type="gramEnd"/>
     </w:p>
     <w:p>
       <w:pPr>
@@ -1016,8 +1171,13 @@
         <w:t xml:space="preserve">removed due to </w:t>
       </w:r>
       <w:r>
-        <w:t>removal in the other data set</w:t>
-      </w:r>
+        <w:t xml:space="preserve">removal in the other data </w:t>
+      </w:r>
+      <w:proofErr w:type="gramStart"/>
+      <w:r>
+        <w:t>set</w:t>
+      </w:r>
+      <w:proofErr w:type="gramEnd"/>
     </w:p>
     <w:p>
       <w:pPr>
@@ -1034,212 +1194,305 @@
         <w:t xml:space="preserve">removed due to </w:t>
       </w:r>
       <w:r>
-        <w:t>removal in the other data set</w:t>
-      </w:r>
-    </w:p>
-    <w:p>
-      <w:pPr>
-        <w:pStyle w:val="ListParagraph"/>
-        <w:numPr>
-          <w:ilvl w:val="0"/>
-          <w:numId w:val="1"/>
-        </w:numPr>
-      </w:pPr>
-      <w:r>
-        <w:t>17/04/2017: removed due to absence in the other data set</w:t>
-      </w:r>
-    </w:p>
-    <w:p>
-      <w:pPr>
-        <w:pStyle w:val="ListParagraph"/>
-        <w:numPr>
-          <w:ilvl w:val="0"/>
-          <w:numId w:val="1"/>
-        </w:numPr>
-      </w:pPr>
-      <w:r>
-        <w:t>01/05/2017: removed due to absence in the other data set</w:t>
-      </w:r>
-    </w:p>
-    <w:p>
-      <w:pPr>
-        <w:pStyle w:val="ListParagraph"/>
-        <w:numPr>
-          <w:ilvl w:val="0"/>
-          <w:numId w:val="1"/>
-        </w:numPr>
-      </w:pPr>
-      <w:r>
-        <w:t>25/05/2017: removed due to absence in the other data set</w:t>
-      </w:r>
-    </w:p>
-    <w:p>
-      <w:pPr>
-        <w:pStyle w:val="ListParagraph"/>
-        <w:numPr>
-          <w:ilvl w:val="0"/>
-          <w:numId w:val="1"/>
-        </w:numPr>
-      </w:pPr>
-      <w:r>
-        <w:t>05/06/2017: removed due to absence in the other data set</w:t>
-      </w:r>
-    </w:p>
-    <w:p>
-      <w:pPr>
-        <w:pStyle w:val="ListParagraph"/>
-        <w:numPr>
-          <w:ilvl w:val="0"/>
-          <w:numId w:val="1"/>
-        </w:numPr>
-      </w:pPr>
-      <w:r>
-        <w:t>01/08/2017: removed due to absence in the other data set</w:t>
-      </w:r>
-    </w:p>
-    <w:p>
-      <w:pPr>
-        <w:pStyle w:val="ListParagraph"/>
-        <w:numPr>
-          <w:ilvl w:val="0"/>
-          <w:numId w:val="1"/>
-        </w:numPr>
-      </w:pPr>
-      <w:r>
-        <w:t>26/12/2017: removed due to absence in the other data set</w:t>
-      </w:r>
-    </w:p>
-    <w:p>
-      <w:pPr>
-        <w:pStyle w:val="ListParagraph"/>
-        <w:numPr>
-          <w:ilvl w:val="0"/>
-          <w:numId w:val="1"/>
-        </w:numPr>
-      </w:pPr>
-      <w:r>
-        <w:t>02/01/2018: removed due to absence in the other data set</w:t>
-      </w:r>
-    </w:p>
-    <w:p>
-      <w:pPr>
-        <w:pStyle w:val="ListParagraph"/>
-        <w:numPr>
-          <w:ilvl w:val="0"/>
-          <w:numId w:val="1"/>
-        </w:numPr>
-      </w:pPr>
-      <w:r>
-        <w:t>02/04/2018: removed due to absence in the other data set</w:t>
-      </w:r>
-    </w:p>
-    <w:p>
-      <w:pPr>
-        <w:pStyle w:val="ListParagraph"/>
-        <w:numPr>
-          <w:ilvl w:val="0"/>
-          <w:numId w:val="1"/>
-        </w:numPr>
-      </w:pPr>
-      <w:r>
-        <w:t>01/05/2018: removed due to absence in the other data set</w:t>
-      </w:r>
-    </w:p>
-    <w:p>
-      <w:pPr>
-        <w:pStyle w:val="ListParagraph"/>
-        <w:numPr>
-          <w:ilvl w:val="0"/>
-          <w:numId w:val="1"/>
-        </w:numPr>
-      </w:pPr>
-      <w:r>
-        <w:t>10/05/2018: removed due to absence in the other data set</w:t>
-      </w:r>
-    </w:p>
-    <w:p>
-      <w:pPr>
-        <w:pStyle w:val="ListParagraph"/>
-        <w:numPr>
-          <w:ilvl w:val="0"/>
-          <w:numId w:val="1"/>
-        </w:numPr>
-      </w:pPr>
-      <w:r>
-        <w:t>01/08/2018: removed due to absence in the other data set</w:t>
-      </w:r>
-    </w:p>
-    <w:p>
-      <w:pPr>
-        <w:pStyle w:val="ListParagraph"/>
-        <w:numPr>
-          <w:ilvl w:val="0"/>
-          <w:numId w:val="1"/>
-        </w:numPr>
-      </w:pPr>
-      <w:r>
-        <w:t>24/12/2018: removed due to absence in the other data set</w:t>
-      </w:r>
-    </w:p>
-    <w:p>
-      <w:pPr>
-        <w:pStyle w:val="ListParagraph"/>
-        <w:numPr>
-          <w:ilvl w:val="0"/>
-          <w:numId w:val="1"/>
-        </w:numPr>
-      </w:pPr>
-      <w:r>
-        <w:t>26/12/2018: removed due to absence in the other data set</w:t>
-      </w:r>
-    </w:p>
-    <w:p>
-      <w:pPr>
-        <w:pStyle w:val="ListParagraph"/>
-        <w:numPr>
-          <w:ilvl w:val="0"/>
-          <w:numId w:val="1"/>
-        </w:numPr>
-      </w:pPr>
-      <w:r>
-        <w:t>31/12/2018: removed due to absence in the other data set</w:t>
-      </w:r>
-    </w:p>
-    <w:p>
-      <w:pPr>
-        <w:pStyle w:val="ListParagraph"/>
-        <w:numPr>
-          <w:ilvl w:val="0"/>
-          <w:numId w:val="1"/>
-        </w:numPr>
-      </w:pPr>
-      <w:r>
-        <w:t xml:space="preserve">02/01/2019: removed due to absence in the other data set </w:t>
-      </w:r>
-    </w:p>
-    <w:p>
-      <w:pPr>
-        <w:pStyle w:val="ListParagraph"/>
-        <w:numPr>
-          <w:ilvl w:val="0"/>
-          <w:numId w:val="1"/>
-        </w:numPr>
-      </w:pPr>
-      <w:r>
-        <w:t>22/04/2019: removed due to absence in the other data set</w:t>
-      </w:r>
-    </w:p>
-    <w:p>
-      <w:pPr>
-        <w:pStyle w:val="ListParagraph"/>
-        <w:numPr>
-          <w:ilvl w:val="0"/>
-          <w:numId w:val="1"/>
-        </w:numPr>
-      </w:pPr>
-      <w:r>
-        <w:t>01/05/2019: removed due to absence in the other data set</w:t>
-      </w:r>
+        <w:t xml:space="preserve">removal in the other data </w:t>
+      </w:r>
+      <w:proofErr w:type="gramStart"/>
+      <w:r>
+        <w:t>set</w:t>
+      </w:r>
+      <w:proofErr w:type="gramEnd"/>
+    </w:p>
+    <w:p>
+      <w:pPr>
+        <w:pStyle w:val="ListParagraph"/>
+        <w:numPr>
+          <w:ilvl w:val="0"/>
+          <w:numId w:val="1"/>
+        </w:numPr>
+      </w:pPr>
+      <w:r>
+        <w:t xml:space="preserve">17/04/2017: removed due to absence in the other data </w:t>
+      </w:r>
+      <w:proofErr w:type="gramStart"/>
+      <w:r>
+        <w:t>set</w:t>
+      </w:r>
+      <w:proofErr w:type="gramEnd"/>
+    </w:p>
+    <w:p>
+      <w:pPr>
+        <w:pStyle w:val="ListParagraph"/>
+        <w:numPr>
+          <w:ilvl w:val="0"/>
+          <w:numId w:val="1"/>
+        </w:numPr>
+      </w:pPr>
+      <w:r>
+        <w:t xml:space="preserve">01/05/2017: removed due to absence in the other data </w:t>
+      </w:r>
+      <w:proofErr w:type="gramStart"/>
+      <w:r>
+        <w:t>set</w:t>
+      </w:r>
+      <w:proofErr w:type="gramEnd"/>
+    </w:p>
+    <w:p>
+      <w:pPr>
+        <w:pStyle w:val="ListParagraph"/>
+        <w:numPr>
+          <w:ilvl w:val="0"/>
+          <w:numId w:val="1"/>
+        </w:numPr>
+      </w:pPr>
+      <w:r>
+        <w:t xml:space="preserve">25/05/2017: removed due to absence in the other data </w:t>
+      </w:r>
+      <w:proofErr w:type="gramStart"/>
+      <w:r>
+        <w:t>set</w:t>
+      </w:r>
+      <w:proofErr w:type="gramEnd"/>
+    </w:p>
+    <w:p>
+      <w:pPr>
+        <w:pStyle w:val="ListParagraph"/>
+        <w:numPr>
+          <w:ilvl w:val="0"/>
+          <w:numId w:val="1"/>
+        </w:numPr>
+      </w:pPr>
+      <w:r>
+        <w:t xml:space="preserve">05/06/2017: removed due to absence in the other data </w:t>
+      </w:r>
+      <w:proofErr w:type="gramStart"/>
+      <w:r>
+        <w:t>set</w:t>
+      </w:r>
+      <w:proofErr w:type="gramEnd"/>
+    </w:p>
+    <w:p>
+      <w:pPr>
+        <w:pStyle w:val="ListParagraph"/>
+        <w:numPr>
+          <w:ilvl w:val="0"/>
+          <w:numId w:val="1"/>
+        </w:numPr>
+      </w:pPr>
+      <w:r>
+        <w:t xml:space="preserve">01/08/2017: removed due to absence in the other data </w:t>
+      </w:r>
+      <w:proofErr w:type="gramStart"/>
+      <w:r>
+        <w:t>set</w:t>
+      </w:r>
+      <w:proofErr w:type="gramEnd"/>
+    </w:p>
+    <w:p>
+      <w:pPr>
+        <w:pStyle w:val="ListParagraph"/>
+        <w:numPr>
+          <w:ilvl w:val="0"/>
+          <w:numId w:val="1"/>
+        </w:numPr>
+      </w:pPr>
+      <w:r>
+        <w:t xml:space="preserve">26/12/2017: removed due to absence in the other data </w:t>
+      </w:r>
+      <w:proofErr w:type="gramStart"/>
+      <w:r>
+        <w:t>set</w:t>
+      </w:r>
+      <w:proofErr w:type="gramEnd"/>
+    </w:p>
+    <w:p>
+      <w:pPr>
+        <w:pStyle w:val="ListParagraph"/>
+        <w:numPr>
+          <w:ilvl w:val="0"/>
+          <w:numId w:val="1"/>
+        </w:numPr>
+      </w:pPr>
+      <w:r>
+        <w:t xml:space="preserve">02/01/2018: removed due to absence in the other data </w:t>
+      </w:r>
+      <w:proofErr w:type="gramStart"/>
+      <w:r>
+        <w:t>set</w:t>
+      </w:r>
+      <w:proofErr w:type="gramEnd"/>
+    </w:p>
+    <w:p>
+      <w:pPr>
+        <w:pStyle w:val="ListParagraph"/>
+        <w:numPr>
+          <w:ilvl w:val="0"/>
+          <w:numId w:val="1"/>
+        </w:numPr>
+      </w:pPr>
+      <w:r>
+        <w:t xml:space="preserve">02/04/2018: removed due to absence in the other data </w:t>
+      </w:r>
+      <w:proofErr w:type="gramStart"/>
+      <w:r>
+        <w:t>set</w:t>
+      </w:r>
+      <w:proofErr w:type="gramEnd"/>
+    </w:p>
+    <w:p>
+      <w:pPr>
+        <w:pStyle w:val="ListParagraph"/>
+        <w:numPr>
+          <w:ilvl w:val="0"/>
+          <w:numId w:val="1"/>
+        </w:numPr>
+      </w:pPr>
+      <w:r>
+        <w:t xml:space="preserve">01/05/2018: removed due to absence in the other data </w:t>
+      </w:r>
+      <w:proofErr w:type="gramStart"/>
+      <w:r>
+        <w:t>set</w:t>
+      </w:r>
+      <w:proofErr w:type="gramEnd"/>
+    </w:p>
+    <w:p>
+      <w:pPr>
+        <w:pStyle w:val="ListParagraph"/>
+        <w:numPr>
+          <w:ilvl w:val="0"/>
+          <w:numId w:val="1"/>
+        </w:numPr>
+      </w:pPr>
+      <w:r>
+        <w:t xml:space="preserve">10/05/2018: removed due to absence in the other data </w:t>
+      </w:r>
+      <w:proofErr w:type="gramStart"/>
+      <w:r>
+        <w:t>set</w:t>
+      </w:r>
+      <w:proofErr w:type="gramEnd"/>
+    </w:p>
+    <w:p>
+      <w:pPr>
+        <w:pStyle w:val="ListParagraph"/>
+        <w:numPr>
+          <w:ilvl w:val="0"/>
+          <w:numId w:val="1"/>
+        </w:numPr>
+      </w:pPr>
+      <w:r>
+        <w:t xml:space="preserve">01/08/2018: removed due to absence in the other data </w:t>
+      </w:r>
+      <w:proofErr w:type="gramStart"/>
+      <w:r>
+        <w:t>set</w:t>
+      </w:r>
+      <w:proofErr w:type="gramEnd"/>
+    </w:p>
+    <w:p>
+      <w:pPr>
+        <w:pStyle w:val="ListParagraph"/>
+        <w:numPr>
+          <w:ilvl w:val="0"/>
+          <w:numId w:val="1"/>
+        </w:numPr>
+      </w:pPr>
+      <w:r>
+        <w:t xml:space="preserve">24/12/2018: removed due to absence in the other data </w:t>
+      </w:r>
+      <w:proofErr w:type="gramStart"/>
+      <w:r>
+        <w:t>set</w:t>
+      </w:r>
+      <w:proofErr w:type="gramEnd"/>
+    </w:p>
+    <w:p>
+      <w:pPr>
+        <w:pStyle w:val="ListParagraph"/>
+        <w:numPr>
+          <w:ilvl w:val="0"/>
+          <w:numId w:val="1"/>
+        </w:numPr>
+      </w:pPr>
+      <w:r>
+        <w:t xml:space="preserve">26/12/2018: removed due to absence in the other data </w:t>
+      </w:r>
+      <w:proofErr w:type="gramStart"/>
+      <w:r>
+        <w:t>set</w:t>
+      </w:r>
+      <w:proofErr w:type="gramEnd"/>
+    </w:p>
+    <w:p>
+      <w:pPr>
+        <w:pStyle w:val="ListParagraph"/>
+        <w:numPr>
+          <w:ilvl w:val="0"/>
+          <w:numId w:val="1"/>
+        </w:numPr>
+      </w:pPr>
+      <w:r>
+        <w:t xml:space="preserve">31/12/2018: removed due to absence in the other data </w:t>
+      </w:r>
+      <w:proofErr w:type="gramStart"/>
+      <w:r>
+        <w:t>set</w:t>
+      </w:r>
+      <w:proofErr w:type="gramEnd"/>
+    </w:p>
+    <w:p>
+      <w:pPr>
+        <w:pStyle w:val="ListParagraph"/>
+        <w:numPr>
+          <w:ilvl w:val="0"/>
+          <w:numId w:val="1"/>
+        </w:numPr>
+      </w:pPr>
+      <w:r>
+        <w:t xml:space="preserve">02/01/2019: removed due to absence in the other data </w:t>
+      </w:r>
+      <w:proofErr w:type="gramStart"/>
+      <w:r>
+        <w:t>set</w:t>
+      </w:r>
+      <w:proofErr w:type="gramEnd"/>
+      <w:r>
+        <w:t xml:space="preserve"> </w:t>
+      </w:r>
+    </w:p>
+    <w:p>
+      <w:pPr>
+        <w:pStyle w:val="ListParagraph"/>
+        <w:numPr>
+          <w:ilvl w:val="0"/>
+          <w:numId w:val="1"/>
+        </w:numPr>
+      </w:pPr>
+      <w:r>
+        <w:t xml:space="preserve">22/04/2019: removed due to absence in the other data </w:t>
+      </w:r>
+      <w:proofErr w:type="gramStart"/>
+      <w:r>
+        <w:t>set</w:t>
+      </w:r>
+      <w:proofErr w:type="gramEnd"/>
+    </w:p>
+    <w:p>
+      <w:pPr>
+        <w:pStyle w:val="ListParagraph"/>
+        <w:numPr>
+          <w:ilvl w:val="0"/>
+          <w:numId w:val="1"/>
+        </w:numPr>
+      </w:pPr>
+      <w:r>
+        <w:t xml:space="preserve">01/05/2019: removed due to absence in the other data </w:t>
+      </w:r>
+      <w:proofErr w:type="gramStart"/>
+      <w:r>
+        <w:t>set</w:t>
+      </w:r>
+      <w:proofErr w:type="gramEnd"/>
     </w:p>
     <w:p>
       <w:pPr>
@@ -1256,20 +1509,30 @@
         <w:t xml:space="preserve"> </w:t>
       </w:r>
       <w:r>
-        <w:t>removed due to absence in the other data set</w:t>
-      </w:r>
-    </w:p>
-    <w:p>
-      <w:pPr>
-        <w:pStyle w:val="ListParagraph"/>
-        <w:numPr>
-          <w:ilvl w:val="0"/>
-          <w:numId w:val="1"/>
-        </w:numPr>
-      </w:pPr>
-      <w:r>
-        <w:t>28/11/2019: removed due to absence in the other data set</w:t>
-      </w:r>
+        <w:t xml:space="preserve">removed due to absence in the other data </w:t>
+      </w:r>
+      <w:proofErr w:type="gramStart"/>
+      <w:r>
+        <w:t>set</w:t>
+      </w:r>
+      <w:proofErr w:type="gramEnd"/>
+    </w:p>
+    <w:p>
+      <w:pPr>
+        <w:pStyle w:val="ListParagraph"/>
+        <w:numPr>
+          <w:ilvl w:val="0"/>
+          <w:numId w:val="1"/>
+        </w:numPr>
+      </w:pPr>
+      <w:r>
+        <w:t xml:space="preserve">28/11/2019: removed due to absence in the other data </w:t>
+      </w:r>
+      <w:proofErr w:type="gramStart"/>
+      <w:r>
+        <w:t>set</w:t>
+      </w:r>
+      <w:proofErr w:type="gramEnd"/>
     </w:p>
     <w:p>
       <w:pPr>
@@ -1286,8 +1549,13 @@
         <w:t xml:space="preserve">removed due to </w:t>
       </w:r>
       <w:r>
-        <w:t>removal in the other data set</w:t>
-      </w:r>
+        <w:t xml:space="preserve">removal in the other data </w:t>
+      </w:r>
+      <w:proofErr w:type="gramStart"/>
+      <w:r>
+        <w:t>set</w:t>
+      </w:r>
+      <w:proofErr w:type="gramEnd"/>
     </w:p>
     <w:p>
       <w:pPr>
@@ -1304,8 +1572,13 @@
         <w:t xml:space="preserve">removed due to </w:t>
       </w:r>
       <w:r>
-        <w:t>removal in the other data set</w:t>
-      </w:r>
+        <w:t xml:space="preserve">removal in the other data </w:t>
+      </w:r>
+      <w:proofErr w:type="gramStart"/>
+      <w:r>
+        <w:t>set</w:t>
+      </w:r>
+      <w:proofErr w:type="gramEnd"/>
     </w:p>
     <w:p>
       <w:pPr>
@@ -1322,8 +1595,13 @@
         <w:t xml:space="preserve">removed due to </w:t>
       </w:r>
       <w:r>
-        <w:t>removal in the other data set</w:t>
-      </w:r>
+        <w:t xml:space="preserve">removal in the other data </w:t>
+      </w:r>
+      <w:proofErr w:type="gramStart"/>
+      <w:r>
+        <w:t>set</w:t>
+      </w:r>
+      <w:proofErr w:type="gramEnd"/>
     </w:p>
     <w:p>
       <w:pPr>
@@ -1340,32 +1618,47 @@
         <w:t xml:space="preserve">removed due to </w:t>
       </w:r>
       <w:r>
-        <w:t>removal in the other data set</w:t>
-      </w:r>
-    </w:p>
-    <w:p>
-      <w:pPr>
-        <w:pStyle w:val="ListParagraph"/>
-        <w:numPr>
-          <w:ilvl w:val="0"/>
-          <w:numId w:val="1"/>
-        </w:numPr>
-      </w:pPr>
-      <w:r>
-        <w:t>13/04/2020: removed due to absence in the other data set</w:t>
-      </w:r>
-    </w:p>
-    <w:p>
-      <w:pPr>
-        <w:pStyle w:val="ListParagraph"/>
-        <w:numPr>
-          <w:ilvl w:val="0"/>
-          <w:numId w:val="1"/>
-        </w:numPr>
-      </w:pPr>
-      <w:r>
-        <w:t>01/05/2020: removed due to absence in the other data set</w:t>
-      </w:r>
+        <w:t xml:space="preserve">removal in the other data </w:t>
+      </w:r>
+      <w:proofErr w:type="gramStart"/>
+      <w:r>
+        <w:t>set</w:t>
+      </w:r>
+      <w:proofErr w:type="gramEnd"/>
+    </w:p>
+    <w:p>
+      <w:pPr>
+        <w:pStyle w:val="ListParagraph"/>
+        <w:numPr>
+          <w:ilvl w:val="0"/>
+          <w:numId w:val="1"/>
+        </w:numPr>
+      </w:pPr>
+      <w:r>
+        <w:t xml:space="preserve">13/04/2020: removed due to absence in the other data </w:t>
+      </w:r>
+      <w:proofErr w:type="gramStart"/>
+      <w:r>
+        <w:t>set</w:t>
+      </w:r>
+      <w:proofErr w:type="gramEnd"/>
+    </w:p>
+    <w:p>
+      <w:pPr>
+        <w:pStyle w:val="ListParagraph"/>
+        <w:numPr>
+          <w:ilvl w:val="0"/>
+          <w:numId w:val="1"/>
+        </w:numPr>
+      </w:pPr>
+      <w:r>
+        <w:t xml:space="preserve">01/05/2020: removed due to absence in the other data </w:t>
+      </w:r>
+      <w:proofErr w:type="gramStart"/>
+      <w:r>
+        <w:t>set</w:t>
+      </w:r>
+      <w:proofErr w:type="gramEnd"/>
     </w:p>
     <w:p>
       <w:pPr>
@@ -1377,116 +1670,166 @@
       </w:pPr>
       <w:r>
         <w:lastRenderedPageBreak/>
-        <w:t>21/05/2020: removed due to absence in the other data set</w:t>
-      </w:r>
-    </w:p>
-    <w:p>
-      <w:pPr>
-        <w:pStyle w:val="ListParagraph"/>
-        <w:numPr>
-          <w:ilvl w:val="0"/>
-          <w:numId w:val="1"/>
-        </w:numPr>
-      </w:pPr>
-      <w:r>
-        <w:t>24/12/2020: removed due to absence in the other data set</w:t>
-      </w:r>
-    </w:p>
-    <w:p>
-      <w:pPr>
-        <w:pStyle w:val="ListParagraph"/>
-        <w:numPr>
-          <w:ilvl w:val="0"/>
-          <w:numId w:val="1"/>
-        </w:numPr>
-      </w:pPr>
-      <w:r>
-        <w:t>31/12/2020: removed due to absence in the other data set</w:t>
-      </w:r>
-    </w:p>
-    <w:p>
-      <w:pPr>
-        <w:pStyle w:val="ListParagraph"/>
-        <w:numPr>
-          <w:ilvl w:val="0"/>
-          <w:numId w:val="1"/>
-        </w:numPr>
-      </w:pPr>
-      <w:r>
-        <w:t>04/05/2021: removed due to absence in the other data set</w:t>
-      </w:r>
-    </w:p>
-    <w:p>
-      <w:pPr>
-        <w:pStyle w:val="ListParagraph"/>
-        <w:numPr>
-          <w:ilvl w:val="0"/>
-          <w:numId w:val="1"/>
-        </w:numPr>
-      </w:pPr>
-      <w:r>
-        <w:t>13/05/2021: removed due to absence in the other data set</w:t>
-      </w:r>
-    </w:p>
-    <w:p>
-      <w:pPr>
-        <w:pStyle w:val="ListParagraph"/>
-        <w:numPr>
-          <w:ilvl w:val="0"/>
-          <w:numId w:val="1"/>
-        </w:numPr>
-      </w:pPr>
-      <w:r>
-        <w:t>24/05/2021: removed due to absence in the other data set</w:t>
-      </w:r>
-    </w:p>
-    <w:p>
-      <w:pPr>
-        <w:pStyle w:val="ListParagraph"/>
-        <w:numPr>
-          <w:ilvl w:val="0"/>
-          <w:numId w:val="1"/>
-        </w:numPr>
-      </w:pPr>
-      <w:r>
-        <w:t>31/12/2021: removed due to absence in the other data set</w:t>
-      </w:r>
-    </w:p>
-    <w:p>
-      <w:pPr>
-        <w:pStyle w:val="ListParagraph"/>
-        <w:numPr>
-          <w:ilvl w:val="0"/>
-          <w:numId w:val="1"/>
-        </w:numPr>
-      </w:pPr>
-      <w:r>
-        <w:t>18/04/2022: removed due to absence in the other data set</w:t>
-      </w:r>
-    </w:p>
-    <w:p>
-      <w:pPr>
-        <w:pStyle w:val="ListParagraph"/>
-        <w:numPr>
-          <w:ilvl w:val="0"/>
-          <w:numId w:val="1"/>
-        </w:numPr>
-      </w:pPr>
-      <w:r>
-        <w:t>06/06/2022: removed due to absence in the other data set</w:t>
-      </w:r>
-    </w:p>
-    <w:p>
-      <w:pPr>
-        <w:pStyle w:val="ListParagraph"/>
-        <w:numPr>
-          <w:ilvl w:val="0"/>
-          <w:numId w:val="1"/>
-        </w:numPr>
-      </w:pPr>
-      <w:r>
-        <w:t>01/08/2022: removed due to absence in the other data set</w:t>
-      </w:r>
+        <w:t xml:space="preserve">21/05/2020: removed due to absence in the other data </w:t>
+      </w:r>
+      <w:proofErr w:type="gramStart"/>
+      <w:r>
+        <w:t>set</w:t>
+      </w:r>
+      <w:proofErr w:type="gramEnd"/>
+    </w:p>
+    <w:p>
+      <w:pPr>
+        <w:pStyle w:val="ListParagraph"/>
+        <w:numPr>
+          <w:ilvl w:val="0"/>
+          <w:numId w:val="1"/>
+        </w:numPr>
+      </w:pPr>
+      <w:r>
+        <w:t xml:space="preserve">24/12/2020: removed due to absence in the other data </w:t>
+      </w:r>
+      <w:proofErr w:type="gramStart"/>
+      <w:r>
+        <w:t>set</w:t>
+      </w:r>
+      <w:proofErr w:type="gramEnd"/>
+    </w:p>
+    <w:p>
+      <w:pPr>
+        <w:pStyle w:val="ListParagraph"/>
+        <w:numPr>
+          <w:ilvl w:val="0"/>
+          <w:numId w:val="1"/>
+        </w:numPr>
+      </w:pPr>
+      <w:r>
+        <w:t xml:space="preserve">31/12/2020: removed due to absence in the other data </w:t>
+      </w:r>
+      <w:proofErr w:type="gramStart"/>
+      <w:r>
+        <w:t>set</w:t>
+      </w:r>
+      <w:proofErr w:type="gramEnd"/>
+    </w:p>
+    <w:p>
+      <w:pPr>
+        <w:pStyle w:val="ListParagraph"/>
+        <w:numPr>
+          <w:ilvl w:val="0"/>
+          <w:numId w:val="1"/>
+        </w:numPr>
+      </w:pPr>
+      <w:r>
+        <w:t xml:space="preserve">04/05/2021: removed due to absence in the other data </w:t>
+      </w:r>
+      <w:proofErr w:type="gramStart"/>
+      <w:r>
+        <w:t>set</w:t>
+      </w:r>
+      <w:proofErr w:type="gramEnd"/>
+    </w:p>
+    <w:p>
+      <w:pPr>
+        <w:pStyle w:val="ListParagraph"/>
+        <w:numPr>
+          <w:ilvl w:val="0"/>
+          <w:numId w:val="1"/>
+        </w:numPr>
+      </w:pPr>
+      <w:r>
+        <w:t xml:space="preserve">13/05/2021: removed due to absence in the other data </w:t>
+      </w:r>
+      <w:proofErr w:type="gramStart"/>
+      <w:r>
+        <w:t>set</w:t>
+      </w:r>
+      <w:proofErr w:type="gramEnd"/>
+    </w:p>
+    <w:p>
+      <w:pPr>
+        <w:pStyle w:val="ListParagraph"/>
+        <w:numPr>
+          <w:ilvl w:val="0"/>
+          <w:numId w:val="1"/>
+        </w:numPr>
+      </w:pPr>
+      <w:r>
+        <w:t xml:space="preserve">24/05/2021: removed due to absence in the other data </w:t>
+      </w:r>
+      <w:proofErr w:type="gramStart"/>
+      <w:r>
+        <w:t>set</w:t>
+      </w:r>
+      <w:proofErr w:type="gramEnd"/>
+    </w:p>
+    <w:p>
+      <w:pPr>
+        <w:pStyle w:val="ListParagraph"/>
+        <w:numPr>
+          <w:ilvl w:val="0"/>
+          <w:numId w:val="1"/>
+        </w:numPr>
+      </w:pPr>
+      <w:r>
+        <w:t xml:space="preserve">31/12/2021: removed due to absence in the other data </w:t>
+      </w:r>
+      <w:proofErr w:type="gramStart"/>
+      <w:r>
+        <w:t>set</w:t>
+      </w:r>
+      <w:proofErr w:type="gramEnd"/>
+    </w:p>
+    <w:p>
+      <w:pPr>
+        <w:pStyle w:val="ListParagraph"/>
+        <w:numPr>
+          <w:ilvl w:val="0"/>
+          <w:numId w:val="1"/>
+        </w:numPr>
+      </w:pPr>
+      <w:r>
+        <w:t xml:space="preserve">18/04/2022: removed due to absence in the other data </w:t>
+      </w:r>
+      <w:proofErr w:type="gramStart"/>
+      <w:r>
+        <w:t>set</w:t>
+      </w:r>
+      <w:proofErr w:type="gramEnd"/>
+    </w:p>
+    <w:p>
+      <w:pPr>
+        <w:pStyle w:val="ListParagraph"/>
+        <w:numPr>
+          <w:ilvl w:val="0"/>
+          <w:numId w:val="1"/>
+        </w:numPr>
+      </w:pPr>
+      <w:r>
+        <w:t xml:space="preserve">06/06/2022: removed due to absence in the other data </w:t>
+      </w:r>
+      <w:proofErr w:type="gramStart"/>
+      <w:r>
+        <w:t>set</w:t>
+      </w:r>
+      <w:proofErr w:type="gramEnd"/>
+    </w:p>
+    <w:p>
+      <w:pPr>
+        <w:pStyle w:val="ListParagraph"/>
+        <w:numPr>
+          <w:ilvl w:val="0"/>
+          <w:numId w:val="1"/>
+        </w:numPr>
+      </w:pPr>
+      <w:r>
+        <w:t xml:space="preserve">01/08/2022: removed due to absence in the other data </w:t>
+      </w:r>
+      <w:proofErr w:type="gramStart"/>
+      <w:r>
+        <w:t>set</w:t>
+      </w:r>
+      <w:proofErr w:type="gramEnd"/>
     </w:p>
     <w:p/>
     <w:p>
@@ -1496,13 +1839,23 @@
     </w:p>
     <w:p>
       <w:r>
-        <w:t>Total removed: 94</w:t>
-      </w:r>
-    </w:p>
-    <w:p>
-      <w:r>
-        <w:t>Total observations remained: 2451</w:t>
-      </w:r>
+        <w:t xml:space="preserve">Total removed: </w:t>
+      </w:r>
+      <w:proofErr w:type="gramStart"/>
+      <w:r>
+        <w:t>94</w:t>
+      </w:r>
+      <w:proofErr w:type="gramEnd"/>
+    </w:p>
+    <w:p>
+      <w:r>
+        <w:t xml:space="preserve">Total observations remained: </w:t>
+      </w:r>
+      <w:proofErr w:type="gramStart"/>
+      <w:r>
+        <w:t>2451</w:t>
+      </w:r>
+      <w:proofErr w:type="gramEnd"/>
     </w:p>
     <w:p>
       <w:pPr>
@@ -1542,8 +1895,13 @@
         <w:t xml:space="preserve">02/18/2013: removed due to </w:t>
       </w:r>
       <w:r>
-        <w:t>removal in the other data set</w:t>
-      </w:r>
+        <w:t xml:space="preserve">removal in the other data </w:t>
+      </w:r>
+      <w:proofErr w:type="gramStart"/>
+      <w:r>
+        <w:t>set</w:t>
+      </w:r>
+      <w:proofErr w:type="gramEnd"/>
     </w:p>
     <w:p>
       <w:pPr>
@@ -1560,8 +1918,13 @@
         <w:t xml:space="preserve">removed due to </w:t>
       </w:r>
       <w:r>
-        <w:t>removal in the other data set</w:t>
-      </w:r>
+        <w:t xml:space="preserve">removal in the other data </w:t>
+      </w:r>
+      <w:proofErr w:type="gramStart"/>
+      <w:r>
+        <w:t>set</w:t>
+      </w:r>
+      <w:proofErr w:type="gramEnd"/>
     </w:p>
     <w:p>
       <w:pPr>
@@ -1578,20 +1941,30 @@
         <w:t xml:space="preserve">removed due to </w:t>
       </w:r>
       <w:r>
-        <w:t>removal in the other data set</w:t>
-      </w:r>
-    </w:p>
-    <w:p>
-      <w:pPr>
-        <w:pStyle w:val="ListParagraph"/>
-        <w:numPr>
-          <w:ilvl w:val="0"/>
-          <w:numId w:val="1"/>
-        </w:numPr>
-      </w:pPr>
-      <w:r>
-        <w:t>02/09/2013: removed due to NULL value</w:t>
-      </w:r>
+        <w:t xml:space="preserve">removal in the other data </w:t>
+      </w:r>
+      <w:proofErr w:type="gramStart"/>
+      <w:r>
+        <w:t>set</w:t>
+      </w:r>
+      <w:proofErr w:type="gramEnd"/>
+    </w:p>
+    <w:p>
+      <w:pPr>
+        <w:pStyle w:val="ListParagraph"/>
+        <w:numPr>
+          <w:ilvl w:val="0"/>
+          <w:numId w:val="1"/>
+        </w:numPr>
+      </w:pPr>
+      <w:r>
+        <w:t xml:space="preserve">02/09/2013: removed due to NULL </w:t>
+      </w:r>
+      <w:proofErr w:type="gramStart"/>
+      <w:r>
+        <w:t>value</w:t>
+      </w:r>
+      <w:proofErr w:type="gramEnd"/>
     </w:p>
     <w:p>
       <w:pPr>
@@ -1608,8 +1981,13 @@
         <w:t xml:space="preserve">removed due to </w:t>
       </w:r>
       <w:r>
-        <w:t>removal in the other data set</w:t>
-      </w:r>
+        <w:t xml:space="preserve">removal in the other data </w:t>
+      </w:r>
+      <w:proofErr w:type="gramStart"/>
+      <w:r>
+        <w:t>set</w:t>
+      </w:r>
+      <w:proofErr w:type="gramEnd"/>
     </w:p>
     <w:p>
       <w:pPr>
@@ -1626,20 +2004,30 @@
         <w:t xml:space="preserve">removed due to </w:t>
       </w:r>
       <w:r>
-        <w:t>removal in the other data set</w:t>
-      </w:r>
-    </w:p>
-    <w:p>
-      <w:pPr>
-        <w:pStyle w:val="ListParagraph"/>
-        <w:numPr>
-          <w:ilvl w:val="0"/>
-          <w:numId w:val="1"/>
-        </w:numPr>
-      </w:pPr>
-      <w:r>
-        <w:t>17/02/2014: removed due to NULL value</w:t>
-      </w:r>
+        <w:t xml:space="preserve">removal in the other data </w:t>
+      </w:r>
+      <w:proofErr w:type="gramStart"/>
+      <w:r>
+        <w:t>set</w:t>
+      </w:r>
+      <w:proofErr w:type="gramEnd"/>
+    </w:p>
+    <w:p>
+      <w:pPr>
+        <w:pStyle w:val="ListParagraph"/>
+        <w:numPr>
+          <w:ilvl w:val="0"/>
+          <w:numId w:val="1"/>
+        </w:numPr>
+      </w:pPr>
+      <w:r>
+        <w:t xml:space="preserve">17/02/2014: removed due to NULL </w:t>
+      </w:r>
+      <w:proofErr w:type="gramStart"/>
+      <w:r>
+        <w:t>value</w:t>
+      </w:r>
+      <w:proofErr w:type="gramEnd"/>
     </w:p>
     <w:p>
       <w:pPr>
@@ -1656,8 +2044,13 @@
         <w:t xml:space="preserve">removed due to </w:t>
       </w:r>
       <w:r>
-        <w:t>removal in the other data set</w:t>
-      </w:r>
+        <w:t xml:space="preserve">removal in the other data </w:t>
+      </w:r>
+      <w:proofErr w:type="gramStart"/>
+      <w:r>
+        <w:t>set</w:t>
+      </w:r>
+      <w:proofErr w:type="gramEnd"/>
     </w:p>
     <w:p>
       <w:pPr>
@@ -1674,8 +2067,13 @@
         <w:t xml:space="preserve">removed due to </w:t>
       </w:r>
       <w:r>
-        <w:t>removal in the other data set</w:t>
-      </w:r>
+        <w:t xml:space="preserve">removal in the other data </w:t>
+      </w:r>
+      <w:proofErr w:type="gramStart"/>
+      <w:r>
+        <w:t>set</w:t>
+      </w:r>
+      <w:proofErr w:type="gramEnd"/>
     </w:p>
     <w:p>
       <w:pPr>
@@ -1692,8 +2090,13 @@
         <w:t xml:space="preserve">removed due to </w:t>
       </w:r>
       <w:r>
-        <w:t>removal in the other data set</w:t>
-      </w:r>
+        <w:t xml:space="preserve">removal in the other data </w:t>
+      </w:r>
+      <w:proofErr w:type="gramStart"/>
+      <w:r>
+        <w:t>set</w:t>
+      </w:r>
+      <w:proofErr w:type="gramEnd"/>
     </w:p>
     <w:p>
       <w:pPr>
@@ -1710,32 +2113,47 @@
         <w:t xml:space="preserve">removed due to </w:t>
       </w:r>
       <w:r>
-        <w:t>removal in the other data set</w:t>
-      </w:r>
-    </w:p>
-    <w:p>
-      <w:pPr>
-        <w:pStyle w:val="ListParagraph"/>
-        <w:numPr>
-          <w:ilvl w:val="0"/>
-          <w:numId w:val="1"/>
-        </w:numPr>
-      </w:pPr>
-      <w:r>
-        <w:t>29/12/2014: removed due to NULL value</w:t>
-      </w:r>
-    </w:p>
-    <w:p>
-      <w:pPr>
-        <w:pStyle w:val="ListParagraph"/>
-        <w:numPr>
-          <w:ilvl w:val="0"/>
-          <w:numId w:val="1"/>
-        </w:numPr>
-      </w:pPr>
-      <w:r>
-        <w:t>06/01/2015: removed due to NULL value</w:t>
-      </w:r>
+        <w:t xml:space="preserve">removal in the other data </w:t>
+      </w:r>
+      <w:proofErr w:type="gramStart"/>
+      <w:r>
+        <w:t>set</w:t>
+      </w:r>
+      <w:proofErr w:type="gramEnd"/>
+    </w:p>
+    <w:p>
+      <w:pPr>
+        <w:pStyle w:val="ListParagraph"/>
+        <w:numPr>
+          <w:ilvl w:val="0"/>
+          <w:numId w:val="1"/>
+        </w:numPr>
+      </w:pPr>
+      <w:r>
+        <w:t xml:space="preserve">29/12/2014: removed due to NULL </w:t>
+      </w:r>
+      <w:proofErr w:type="gramStart"/>
+      <w:r>
+        <w:t>value</w:t>
+      </w:r>
+      <w:proofErr w:type="gramEnd"/>
+    </w:p>
+    <w:p>
+      <w:pPr>
+        <w:pStyle w:val="ListParagraph"/>
+        <w:numPr>
+          <w:ilvl w:val="0"/>
+          <w:numId w:val="1"/>
+        </w:numPr>
+      </w:pPr>
+      <w:r>
+        <w:t xml:space="preserve">06/01/2015: removed due to NULL </w:t>
+      </w:r>
+      <w:proofErr w:type="gramStart"/>
+      <w:r>
+        <w:t>value</w:t>
+      </w:r>
+      <w:proofErr w:type="gramEnd"/>
     </w:p>
     <w:p>
       <w:pPr>
@@ -1752,8 +2170,13 @@
         <w:t xml:space="preserve">removed due to </w:t>
       </w:r>
       <w:r>
-        <w:t>removal in the other data set</w:t>
-      </w:r>
+        <w:t xml:space="preserve">removal in the other data </w:t>
+      </w:r>
+      <w:proofErr w:type="gramStart"/>
+      <w:r>
+        <w:t>set</w:t>
+      </w:r>
+      <w:proofErr w:type="gramEnd"/>
     </w:p>
     <w:p>
       <w:pPr>
@@ -1770,8 +2193,13 @@
         <w:t xml:space="preserve">removed due to </w:t>
       </w:r>
       <w:r>
-        <w:t>removal in the other data set</w:t>
-      </w:r>
+        <w:t xml:space="preserve">removal in the other data </w:t>
+      </w:r>
+      <w:proofErr w:type="gramStart"/>
+      <w:r>
+        <w:t>set</w:t>
+      </w:r>
+      <w:proofErr w:type="gramEnd"/>
     </w:p>
     <w:p>
       <w:pPr>
@@ -1788,8 +2216,13 @@
         <w:t xml:space="preserve">removed due to </w:t>
       </w:r>
       <w:r>
-        <w:t>removal in the other data set</w:t>
-      </w:r>
+        <w:t xml:space="preserve">removal in the other data </w:t>
+      </w:r>
+      <w:proofErr w:type="gramStart"/>
+      <w:r>
+        <w:t>set</w:t>
+      </w:r>
+      <w:proofErr w:type="gramEnd"/>
     </w:p>
     <w:p>
       <w:pPr>
@@ -1806,8 +2239,13 @@
         <w:t xml:space="preserve">removed due to </w:t>
       </w:r>
       <w:r>
-        <w:t>removal in the other data set</w:t>
-      </w:r>
+        <w:t xml:space="preserve">removal in the other data </w:t>
+      </w:r>
+      <w:proofErr w:type="gramStart"/>
+      <w:r>
+        <w:t>set</w:t>
+      </w:r>
+      <w:proofErr w:type="gramEnd"/>
     </w:p>
     <w:p>
       <w:pPr>
@@ -1824,8 +2262,13 @@
         <w:t xml:space="preserve">removed due to </w:t>
       </w:r>
       <w:r>
-        <w:t>removal in the other data set</w:t>
-      </w:r>
+        <w:t xml:space="preserve">removal in the other data </w:t>
+      </w:r>
+      <w:proofErr w:type="gramStart"/>
+      <w:r>
+        <w:t>set</w:t>
+      </w:r>
+      <w:proofErr w:type="gramEnd"/>
     </w:p>
     <w:p>
       <w:pPr>
@@ -1842,7 +2285,15 @@
         <w:t xml:space="preserve">removed due to </w:t>
       </w:r>
       <w:r>
-        <w:t xml:space="preserve">removal in the other data set </w:t>
+        <w:t xml:space="preserve">removal in the other data </w:t>
+      </w:r>
+      <w:proofErr w:type="gramStart"/>
+      <w:r>
+        <w:t>set</w:t>
+      </w:r>
+      <w:proofErr w:type="gramEnd"/>
+      <w:r>
+        <w:t xml:space="preserve"> </w:t>
       </w:r>
     </w:p>
     <w:p>
@@ -1860,8 +2311,13 @@
         <w:t xml:space="preserve">removed due to </w:t>
       </w:r>
       <w:r>
-        <w:t>removal in the other data set</w:t>
-      </w:r>
+        <w:t xml:space="preserve">removal in the other data </w:t>
+      </w:r>
+      <w:proofErr w:type="gramStart"/>
+      <w:r>
+        <w:t>set</w:t>
+      </w:r>
+      <w:proofErr w:type="gramEnd"/>
     </w:p>
     <w:p>
       <w:pPr>
@@ -1878,8 +2334,13 @@
         <w:t xml:space="preserve">removed due to </w:t>
       </w:r>
       <w:r>
-        <w:t>removal in the other data set</w:t>
-      </w:r>
+        <w:t xml:space="preserve">removal in the other data </w:t>
+      </w:r>
+      <w:proofErr w:type="gramStart"/>
+      <w:r>
+        <w:t>set</w:t>
+      </w:r>
+      <w:proofErr w:type="gramEnd"/>
     </w:p>
     <w:p>
       <w:pPr>
@@ -1896,8 +2357,13 @@
         <w:t xml:space="preserve">removed due to </w:t>
       </w:r>
       <w:r>
-        <w:t>removal in the other data set</w:t>
-      </w:r>
+        <w:t xml:space="preserve">removal in the other data </w:t>
+      </w:r>
+      <w:proofErr w:type="gramStart"/>
+      <w:r>
+        <w:t>set</w:t>
+      </w:r>
+      <w:proofErr w:type="gramEnd"/>
     </w:p>
     <w:p>
       <w:pPr>
@@ -1914,8 +2380,13 @@
         <w:t xml:space="preserve">removed due to </w:t>
       </w:r>
       <w:r>
-        <w:t>removal in the other data set</w:t>
-      </w:r>
+        <w:t xml:space="preserve">removal in the other data </w:t>
+      </w:r>
+      <w:proofErr w:type="gramStart"/>
+      <w:r>
+        <w:t>set</w:t>
+      </w:r>
+      <w:proofErr w:type="gramEnd"/>
     </w:p>
     <w:p>
       <w:pPr>
@@ -1943,44 +2414,64 @@
         <w:t xml:space="preserve">removed due to </w:t>
       </w:r>
       <w:r>
-        <w:t>removal in the other data set</w:t>
-      </w:r>
-    </w:p>
-    <w:p>
-      <w:pPr>
-        <w:pStyle w:val="ListParagraph"/>
-        <w:numPr>
-          <w:ilvl w:val="0"/>
-          <w:numId w:val="1"/>
-        </w:numPr>
-      </w:pPr>
-      <w:r>
-        <w:t>16/01/2017: removed due to absence in the other data set</w:t>
-      </w:r>
-    </w:p>
-    <w:p>
-      <w:pPr>
-        <w:pStyle w:val="ListParagraph"/>
-        <w:numPr>
-          <w:ilvl w:val="0"/>
-          <w:numId w:val="1"/>
-        </w:numPr>
-      </w:pPr>
-      <w:r>
-        <w:t>20/02/2017: removed due to absence in the other data set</w:t>
-      </w:r>
-    </w:p>
-    <w:p>
-      <w:pPr>
-        <w:pStyle w:val="ListParagraph"/>
-        <w:numPr>
-          <w:ilvl w:val="0"/>
-          <w:numId w:val="1"/>
-        </w:numPr>
-      </w:pPr>
-      <w:r>
-        <w:t>29/05/2017: removed due to absence in the other data set</w:t>
-      </w:r>
+        <w:t xml:space="preserve">removal in the other data </w:t>
+      </w:r>
+      <w:proofErr w:type="gramStart"/>
+      <w:r>
+        <w:t>set</w:t>
+      </w:r>
+      <w:proofErr w:type="gramEnd"/>
+    </w:p>
+    <w:p>
+      <w:pPr>
+        <w:pStyle w:val="ListParagraph"/>
+        <w:numPr>
+          <w:ilvl w:val="0"/>
+          <w:numId w:val="1"/>
+        </w:numPr>
+      </w:pPr>
+      <w:r>
+        <w:t xml:space="preserve">16/01/2017: removed due to absence in the other data </w:t>
+      </w:r>
+      <w:proofErr w:type="gramStart"/>
+      <w:r>
+        <w:t>set</w:t>
+      </w:r>
+      <w:proofErr w:type="gramEnd"/>
+    </w:p>
+    <w:p>
+      <w:pPr>
+        <w:pStyle w:val="ListParagraph"/>
+        <w:numPr>
+          <w:ilvl w:val="0"/>
+          <w:numId w:val="1"/>
+        </w:numPr>
+      </w:pPr>
+      <w:r>
+        <w:t xml:space="preserve">20/02/2017: removed due to absence in the other data </w:t>
+      </w:r>
+      <w:proofErr w:type="gramStart"/>
+      <w:r>
+        <w:t>set</w:t>
+      </w:r>
+      <w:proofErr w:type="gramEnd"/>
+    </w:p>
+    <w:p>
+      <w:pPr>
+        <w:pStyle w:val="ListParagraph"/>
+        <w:numPr>
+          <w:ilvl w:val="0"/>
+          <w:numId w:val="1"/>
+        </w:numPr>
+      </w:pPr>
+      <w:r>
+        <w:t xml:space="preserve">29/05/2017: removed due to absence in the other data </w:t>
+      </w:r>
+      <w:proofErr w:type="gramStart"/>
+      <w:r>
+        <w:t>set</w:t>
+      </w:r>
+      <w:proofErr w:type="gramEnd"/>
     </w:p>
     <w:p>
       <w:pPr>
@@ -1992,164 +2483,234 @@
       </w:pPr>
       <w:r>
         <w:lastRenderedPageBreak/>
-        <w:t>04/07/2017: removed due to absence in the other data set</w:t>
-      </w:r>
-    </w:p>
-    <w:p>
-      <w:pPr>
-        <w:pStyle w:val="ListParagraph"/>
-        <w:numPr>
-          <w:ilvl w:val="0"/>
-          <w:numId w:val="1"/>
-        </w:numPr>
-      </w:pPr>
-      <w:r>
-        <w:t>04/09/2017: removed due to absence in the other data set</w:t>
-      </w:r>
-    </w:p>
-    <w:p>
-      <w:pPr>
-        <w:pStyle w:val="ListParagraph"/>
-        <w:numPr>
-          <w:ilvl w:val="0"/>
-          <w:numId w:val="1"/>
-        </w:numPr>
-      </w:pPr>
-      <w:r>
-        <w:t>23/11/2017: removed due to absence in the other data set</w:t>
-      </w:r>
-    </w:p>
-    <w:p>
-      <w:pPr>
-        <w:pStyle w:val="ListParagraph"/>
-        <w:numPr>
-          <w:ilvl w:val="0"/>
-          <w:numId w:val="1"/>
-        </w:numPr>
-      </w:pPr>
-      <w:r>
-        <w:t>15/01/2018: removed due to absence in the other data set</w:t>
-      </w:r>
-    </w:p>
-    <w:p>
-      <w:pPr>
-        <w:pStyle w:val="ListParagraph"/>
-        <w:numPr>
-          <w:ilvl w:val="0"/>
-          <w:numId w:val="1"/>
-        </w:numPr>
-      </w:pPr>
-      <w:r>
-        <w:t>19/02/2018: removed due to absence in the other data set</w:t>
-      </w:r>
-    </w:p>
-    <w:p>
-      <w:pPr>
-        <w:pStyle w:val="ListParagraph"/>
-        <w:numPr>
-          <w:ilvl w:val="0"/>
-          <w:numId w:val="1"/>
-        </w:numPr>
-      </w:pPr>
-      <w:r>
-        <w:t>04/07/2018: removed due to absence in the other data set</w:t>
-      </w:r>
-    </w:p>
-    <w:p>
-      <w:pPr>
-        <w:pStyle w:val="ListParagraph"/>
-        <w:numPr>
-          <w:ilvl w:val="0"/>
-          <w:numId w:val="1"/>
-        </w:numPr>
-      </w:pPr>
-      <w:r>
-        <w:t>03/09/2018: removed due to absence in the other data set</w:t>
-      </w:r>
-    </w:p>
-    <w:p>
-      <w:pPr>
-        <w:pStyle w:val="ListParagraph"/>
-        <w:numPr>
-          <w:ilvl w:val="0"/>
-          <w:numId w:val="1"/>
-        </w:numPr>
-      </w:pPr>
-      <w:r>
-        <w:t>22/11/2018: removed due to absence in the other data set</w:t>
-      </w:r>
-    </w:p>
-    <w:p>
-      <w:pPr>
-        <w:pStyle w:val="ListParagraph"/>
-        <w:numPr>
-          <w:ilvl w:val="0"/>
-          <w:numId w:val="1"/>
-        </w:numPr>
-      </w:pPr>
-      <w:r>
-        <w:t>05/12/2018: removed due to absence in the other data set</w:t>
-      </w:r>
-    </w:p>
-    <w:p>
-      <w:pPr>
-        <w:pStyle w:val="ListParagraph"/>
-        <w:numPr>
-          <w:ilvl w:val="0"/>
-          <w:numId w:val="1"/>
-        </w:numPr>
-      </w:pPr>
-      <w:r>
-        <w:t>21/01/2019: removed due to absence in the other data set</w:t>
-      </w:r>
-    </w:p>
-    <w:p>
-      <w:pPr>
-        <w:pStyle w:val="ListParagraph"/>
-        <w:numPr>
-          <w:ilvl w:val="0"/>
-          <w:numId w:val="1"/>
-        </w:numPr>
-      </w:pPr>
-      <w:r>
-        <w:t>18/02/2019: removed due to absence in the other data set</w:t>
-      </w:r>
-    </w:p>
-    <w:p>
-      <w:pPr>
-        <w:pStyle w:val="ListParagraph"/>
-        <w:numPr>
-          <w:ilvl w:val="0"/>
-          <w:numId w:val="1"/>
-        </w:numPr>
-      </w:pPr>
-      <w:r>
-        <w:t>04/07/2019: removed due to absence in the other data set</w:t>
-      </w:r>
-    </w:p>
-    <w:p>
-      <w:pPr>
-        <w:pStyle w:val="ListParagraph"/>
-        <w:numPr>
-          <w:ilvl w:val="0"/>
-          <w:numId w:val="1"/>
-        </w:numPr>
-      </w:pPr>
-      <w:r>
-        <w:t>01/08/2019: removed due to absence in the other data set</w:t>
-      </w:r>
-    </w:p>
-    <w:p>
-      <w:pPr>
-        <w:pStyle w:val="ListParagraph"/>
-        <w:numPr>
-          <w:ilvl w:val="0"/>
-          <w:numId w:val="1"/>
-        </w:numPr>
-      </w:pPr>
-      <w:r>
-        <w:t>02/09/2019: removed due to absence in the other data set</w:t>
-      </w:r>
+        <w:t xml:space="preserve">04/07/2017: removed due to absence in the other data </w:t>
+      </w:r>
+      <w:proofErr w:type="gramStart"/>
+      <w:r>
+        <w:t>set</w:t>
+      </w:r>
+      <w:proofErr w:type="gramEnd"/>
+    </w:p>
+    <w:p>
+      <w:pPr>
+        <w:pStyle w:val="ListParagraph"/>
+        <w:numPr>
+          <w:ilvl w:val="0"/>
+          <w:numId w:val="1"/>
+        </w:numPr>
+      </w:pPr>
+      <w:r>
+        <w:t xml:space="preserve">04/09/2017: removed due to absence in the other data </w:t>
+      </w:r>
+      <w:proofErr w:type="gramStart"/>
+      <w:r>
+        <w:t>set</w:t>
+      </w:r>
+      <w:proofErr w:type="gramEnd"/>
+    </w:p>
+    <w:p>
+      <w:pPr>
+        <w:pStyle w:val="ListParagraph"/>
+        <w:numPr>
+          <w:ilvl w:val="0"/>
+          <w:numId w:val="1"/>
+        </w:numPr>
+      </w:pPr>
+      <w:r>
+        <w:t xml:space="preserve">23/11/2017: removed due to absence in the other data </w:t>
+      </w:r>
+      <w:proofErr w:type="gramStart"/>
+      <w:r>
+        <w:t>set</w:t>
+      </w:r>
+      <w:proofErr w:type="gramEnd"/>
+    </w:p>
+    <w:p>
+      <w:pPr>
+        <w:pStyle w:val="ListParagraph"/>
+        <w:numPr>
+          <w:ilvl w:val="0"/>
+          <w:numId w:val="1"/>
+        </w:numPr>
+      </w:pPr>
+      <w:r>
+        <w:t xml:space="preserve">15/01/2018: removed due to absence in the other data </w:t>
+      </w:r>
+      <w:proofErr w:type="gramStart"/>
+      <w:r>
+        <w:t>set</w:t>
+      </w:r>
+      <w:proofErr w:type="gramEnd"/>
+    </w:p>
+    <w:p>
+      <w:pPr>
+        <w:pStyle w:val="ListParagraph"/>
+        <w:numPr>
+          <w:ilvl w:val="0"/>
+          <w:numId w:val="1"/>
+        </w:numPr>
+      </w:pPr>
+      <w:r>
+        <w:t xml:space="preserve">19/02/2018: removed due to absence in the other data </w:t>
+      </w:r>
+      <w:proofErr w:type="gramStart"/>
+      <w:r>
+        <w:t>set</w:t>
+      </w:r>
+      <w:proofErr w:type="gramEnd"/>
+    </w:p>
+    <w:p>
+      <w:pPr>
+        <w:pStyle w:val="ListParagraph"/>
+        <w:numPr>
+          <w:ilvl w:val="0"/>
+          <w:numId w:val="1"/>
+        </w:numPr>
+      </w:pPr>
+      <w:r>
+        <w:t xml:space="preserve">04/07/2018: removed due to absence in the other data </w:t>
+      </w:r>
+      <w:proofErr w:type="gramStart"/>
+      <w:r>
+        <w:t>set</w:t>
+      </w:r>
+      <w:proofErr w:type="gramEnd"/>
+    </w:p>
+    <w:p>
+      <w:pPr>
+        <w:pStyle w:val="ListParagraph"/>
+        <w:numPr>
+          <w:ilvl w:val="0"/>
+          <w:numId w:val="1"/>
+        </w:numPr>
+      </w:pPr>
+      <w:r>
+        <w:t xml:space="preserve">03/09/2018: removed due to absence in the other data </w:t>
+      </w:r>
+      <w:proofErr w:type="gramStart"/>
+      <w:r>
+        <w:t>set</w:t>
+      </w:r>
+      <w:proofErr w:type="gramEnd"/>
+    </w:p>
+    <w:p>
+      <w:pPr>
+        <w:pStyle w:val="ListParagraph"/>
+        <w:numPr>
+          <w:ilvl w:val="0"/>
+          <w:numId w:val="1"/>
+        </w:numPr>
+      </w:pPr>
+      <w:r>
+        <w:t xml:space="preserve">22/11/2018: removed due to absence in the other data </w:t>
+      </w:r>
+      <w:proofErr w:type="gramStart"/>
+      <w:r>
+        <w:t>set</w:t>
+      </w:r>
+      <w:proofErr w:type="gramEnd"/>
+    </w:p>
+    <w:p>
+      <w:pPr>
+        <w:pStyle w:val="ListParagraph"/>
+        <w:numPr>
+          <w:ilvl w:val="0"/>
+          <w:numId w:val="1"/>
+        </w:numPr>
+      </w:pPr>
+      <w:r>
+        <w:t xml:space="preserve">05/12/2018: removed due to absence in the other data </w:t>
+      </w:r>
+      <w:proofErr w:type="gramStart"/>
+      <w:r>
+        <w:t>set</w:t>
+      </w:r>
+      <w:proofErr w:type="gramEnd"/>
+    </w:p>
+    <w:p>
+      <w:pPr>
+        <w:pStyle w:val="ListParagraph"/>
+        <w:numPr>
+          <w:ilvl w:val="0"/>
+          <w:numId w:val="1"/>
+        </w:numPr>
+      </w:pPr>
+      <w:r>
+        <w:t xml:space="preserve">21/01/2019: removed due to absence in the other data </w:t>
+      </w:r>
+      <w:proofErr w:type="gramStart"/>
+      <w:r>
+        <w:t>set</w:t>
+      </w:r>
+      <w:proofErr w:type="gramEnd"/>
+    </w:p>
+    <w:p>
+      <w:pPr>
+        <w:pStyle w:val="ListParagraph"/>
+        <w:numPr>
+          <w:ilvl w:val="0"/>
+          <w:numId w:val="1"/>
+        </w:numPr>
+      </w:pPr>
+      <w:r>
+        <w:t xml:space="preserve">18/02/2019: removed due to absence in the other data </w:t>
+      </w:r>
+      <w:proofErr w:type="gramStart"/>
+      <w:r>
+        <w:t>set</w:t>
+      </w:r>
+      <w:proofErr w:type="gramEnd"/>
+    </w:p>
+    <w:p>
+      <w:pPr>
+        <w:pStyle w:val="ListParagraph"/>
+        <w:numPr>
+          <w:ilvl w:val="0"/>
+          <w:numId w:val="1"/>
+        </w:numPr>
+      </w:pPr>
+      <w:r>
+        <w:t xml:space="preserve">04/07/2019: removed due to absence in the other data </w:t>
+      </w:r>
+      <w:proofErr w:type="gramStart"/>
+      <w:r>
+        <w:t>set</w:t>
+      </w:r>
+      <w:proofErr w:type="gramEnd"/>
+    </w:p>
+    <w:p>
+      <w:pPr>
+        <w:pStyle w:val="ListParagraph"/>
+        <w:numPr>
+          <w:ilvl w:val="0"/>
+          <w:numId w:val="1"/>
+        </w:numPr>
+      </w:pPr>
+      <w:r>
+        <w:t xml:space="preserve">01/08/2019: removed due to absence in the other data </w:t>
+      </w:r>
+      <w:proofErr w:type="gramStart"/>
+      <w:r>
+        <w:t>set</w:t>
+      </w:r>
+      <w:proofErr w:type="gramEnd"/>
+    </w:p>
+    <w:p>
+      <w:pPr>
+        <w:pStyle w:val="ListParagraph"/>
+        <w:numPr>
+          <w:ilvl w:val="0"/>
+          <w:numId w:val="1"/>
+        </w:numPr>
+      </w:pPr>
+      <w:r>
+        <w:t xml:space="preserve">02/09/2019: removed due to absence in the other data </w:t>
+      </w:r>
+      <w:proofErr w:type="gramStart"/>
+      <w:r>
+        <w:t>set</w:t>
+      </w:r>
+      <w:proofErr w:type="gramEnd"/>
     </w:p>
     <w:p>
       <w:pPr>
@@ -2166,8 +2727,13 @@
         <w:t xml:space="preserve">removed due to </w:t>
       </w:r>
       <w:r>
-        <w:t>removal in the other data set</w:t>
-      </w:r>
+        <w:t xml:space="preserve">removal in the other data </w:t>
+      </w:r>
+      <w:proofErr w:type="gramStart"/>
+      <w:r>
+        <w:t>set</w:t>
+      </w:r>
+      <w:proofErr w:type="gramEnd"/>
     </w:p>
     <w:p>
       <w:pPr>
@@ -2184,188 +2750,268 @@
         <w:t xml:space="preserve">removed due to </w:t>
       </w:r>
       <w:r>
-        <w:t>removal in the other data set</w:t>
-      </w:r>
-    </w:p>
-    <w:p>
-      <w:pPr>
-        <w:pStyle w:val="ListParagraph"/>
-        <w:numPr>
-          <w:ilvl w:val="0"/>
-          <w:numId w:val="1"/>
-        </w:numPr>
-      </w:pPr>
-      <w:r>
-        <w:t>03/07/2020: removed due to absence in the other data set</w:t>
-      </w:r>
-    </w:p>
-    <w:p>
-      <w:pPr>
-        <w:pStyle w:val="ListParagraph"/>
-        <w:numPr>
-          <w:ilvl w:val="0"/>
-          <w:numId w:val="1"/>
-        </w:numPr>
-      </w:pPr>
-      <w:r>
-        <w:t>07/09/2020: removed due to absence in the other data set</w:t>
-      </w:r>
-    </w:p>
-    <w:p>
-      <w:pPr>
-        <w:pStyle w:val="ListParagraph"/>
-        <w:numPr>
-          <w:ilvl w:val="0"/>
-          <w:numId w:val="1"/>
-        </w:numPr>
-      </w:pPr>
-      <w:r>
-        <w:t>26/11/2020: removed due to absence in the other data set</w:t>
-      </w:r>
-    </w:p>
-    <w:p>
-      <w:pPr>
-        <w:pStyle w:val="ListParagraph"/>
-        <w:numPr>
-          <w:ilvl w:val="0"/>
-          <w:numId w:val="1"/>
-        </w:numPr>
-      </w:pPr>
-      <w:r>
-        <w:t>18/01/2021: removed due to absence in the other data set</w:t>
-      </w:r>
-    </w:p>
-    <w:p>
-      <w:pPr>
-        <w:pStyle w:val="ListParagraph"/>
-        <w:numPr>
-          <w:ilvl w:val="0"/>
-          <w:numId w:val="1"/>
-        </w:numPr>
-      </w:pPr>
-      <w:r>
-        <w:t>15/02/2021: removed due to absence in the other data set</w:t>
-      </w:r>
-    </w:p>
-    <w:p>
-      <w:pPr>
-        <w:pStyle w:val="ListParagraph"/>
-        <w:numPr>
-          <w:ilvl w:val="0"/>
-          <w:numId w:val="1"/>
-        </w:numPr>
-      </w:pPr>
-      <w:r>
-        <w:t>31/05/2021: removed due to absence in the other data set</w:t>
-      </w:r>
-    </w:p>
-    <w:p>
-      <w:pPr>
-        <w:pStyle w:val="ListParagraph"/>
-        <w:numPr>
-          <w:ilvl w:val="0"/>
-          <w:numId w:val="1"/>
-        </w:numPr>
-      </w:pPr>
-      <w:r>
-        <w:t>05/07/2021: removed due to absence in the other data set</w:t>
-      </w:r>
-    </w:p>
-    <w:p>
-      <w:pPr>
-        <w:pStyle w:val="ListParagraph"/>
-        <w:numPr>
-          <w:ilvl w:val="0"/>
-          <w:numId w:val="1"/>
-        </w:numPr>
-      </w:pPr>
-      <w:r>
-        <w:t>06/09/2021: removed due to absence in the other data set</w:t>
-      </w:r>
-    </w:p>
-    <w:p>
-      <w:pPr>
-        <w:pStyle w:val="ListParagraph"/>
-        <w:numPr>
-          <w:ilvl w:val="0"/>
-          <w:numId w:val="1"/>
-        </w:numPr>
-      </w:pPr>
-      <w:r>
-        <w:t>25/11/2021: removed due to absence in the other data set</w:t>
-      </w:r>
-    </w:p>
-    <w:p>
-      <w:pPr>
-        <w:pStyle w:val="ListParagraph"/>
-        <w:numPr>
-          <w:ilvl w:val="0"/>
-          <w:numId w:val="1"/>
-        </w:numPr>
-      </w:pPr>
-      <w:r>
-        <w:t>17/01/2022: removed due to absence in the other data set</w:t>
-      </w:r>
-    </w:p>
-    <w:p>
-      <w:pPr>
-        <w:pStyle w:val="ListParagraph"/>
-        <w:numPr>
-          <w:ilvl w:val="0"/>
-          <w:numId w:val="1"/>
-        </w:numPr>
-      </w:pPr>
-      <w:r>
-        <w:t>21/02/2022: removed due to absence in the other data set</w:t>
-      </w:r>
-    </w:p>
-    <w:p>
-      <w:pPr>
-        <w:pStyle w:val="ListParagraph"/>
-        <w:numPr>
-          <w:ilvl w:val="0"/>
-          <w:numId w:val="1"/>
-        </w:numPr>
-      </w:pPr>
-      <w:r>
-        <w:t>20/06/2022: removed due to absence in the other data set</w:t>
-      </w:r>
-    </w:p>
-    <w:p>
-      <w:pPr>
-        <w:pStyle w:val="ListParagraph"/>
-        <w:numPr>
-          <w:ilvl w:val="0"/>
-          <w:numId w:val="1"/>
-        </w:numPr>
-      </w:pPr>
-      <w:r>
-        <w:t>04/07/2022: removed due to absence in the other data set</w:t>
-      </w:r>
-    </w:p>
-    <w:p>
-      <w:pPr>
-        <w:pStyle w:val="ListParagraph"/>
-        <w:numPr>
-          <w:ilvl w:val="0"/>
-          <w:numId w:val="1"/>
-        </w:numPr>
-      </w:pPr>
-      <w:r>
-        <w:t>05/09/2022: removed due to absence in the other data set</w:t>
-      </w:r>
-    </w:p>
-    <w:p>
-      <w:pPr>
-        <w:pStyle w:val="ListParagraph"/>
-        <w:numPr>
-          <w:ilvl w:val="0"/>
-          <w:numId w:val="1"/>
-        </w:numPr>
-      </w:pPr>
-      <w:r>
-        <w:t>24/11/2022: removed due to absence in the other data set</w:t>
-      </w:r>
+        <w:t xml:space="preserve">removal in the other data </w:t>
+      </w:r>
+      <w:proofErr w:type="gramStart"/>
+      <w:r>
+        <w:t>set</w:t>
+      </w:r>
+      <w:proofErr w:type="gramEnd"/>
+    </w:p>
+    <w:p>
+      <w:pPr>
+        <w:pStyle w:val="ListParagraph"/>
+        <w:numPr>
+          <w:ilvl w:val="0"/>
+          <w:numId w:val="1"/>
+        </w:numPr>
+      </w:pPr>
+      <w:r>
+        <w:t xml:space="preserve">03/07/2020: removed due to absence in the other data </w:t>
+      </w:r>
+      <w:proofErr w:type="gramStart"/>
+      <w:r>
+        <w:t>set</w:t>
+      </w:r>
+      <w:proofErr w:type="gramEnd"/>
+    </w:p>
+    <w:p>
+      <w:pPr>
+        <w:pStyle w:val="ListParagraph"/>
+        <w:numPr>
+          <w:ilvl w:val="0"/>
+          <w:numId w:val="1"/>
+        </w:numPr>
+      </w:pPr>
+      <w:r>
+        <w:t xml:space="preserve">07/09/2020: removed due to absence in the other data </w:t>
+      </w:r>
+      <w:proofErr w:type="gramStart"/>
+      <w:r>
+        <w:t>set</w:t>
+      </w:r>
+      <w:proofErr w:type="gramEnd"/>
+    </w:p>
+    <w:p>
+      <w:pPr>
+        <w:pStyle w:val="ListParagraph"/>
+        <w:numPr>
+          <w:ilvl w:val="0"/>
+          <w:numId w:val="1"/>
+        </w:numPr>
+      </w:pPr>
+      <w:r>
+        <w:t xml:space="preserve">26/11/2020: removed due to absence in the other data </w:t>
+      </w:r>
+      <w:proofErr w:type="gramStart"/>
+      <w:r>
+        <w:t>set</w:t>
+      </w:r>
+      <w:proofErr w:type="gramEnd"/>
+    </w:p>
+    <w:p>
+      <w:pPr>
+        <w:pStyle w:val="ListParagraph"/>
+        <w:numPr>
+          <w:ilvl w:val="0"/>
+          <w:numId w:val="1"/>
+        </w:numPr>
+      </w:pPr>
+      <w:r>
+        <w:t xml:space="preserve">18/01/2021: removed due to absence in the other data </w:t>
+      </w:r>
+      <w:proofErr w:type="gramStart"/>
+      <w:r>
+        <w:t>set</w:t>
+      </w:r>
+      <w:proofErr w:type="gramEnd"/>
+    </w:p>
+    <w:p>
+      <w:pPr>
+        <w:pStyle w:val="ListParagraph"/>
+        <w:numPr>
+          <w:ilvl w:val="0"/>
+          <w:numId w:val="1"/>
+        </w:numPr>
+      </w:pPr>
+      <w:r>
+        <w:t xml:space="preserve">15/02/2021: removed due to absence in the other data </w:t>
+      </w:r>
+      <w:proofErr w:type="gramStart"/>
+      <w:r>
+        <w:t>set</w:t>
+      </w:r>
+      <w:proofErr w:type="gramEnd"/>
+    </w:p>
+    <w:p>
+      <w:pPr>
+        <w:pStyle w:val="ListParagraph"/>
+        <w:numPr>
+          <w:ilvl w:val="0"/>
+          <w:numId w:val="1"/>
+        </w:numPr>
+      </w:pPr>
+      <w:r>
+        <w:t xml:space="preserve">31/05/2021: removed due to absence in the other data </w:t>
+      </w:r>
+      <w:proofErr w:type="gramStart"/>
+      <w:r>
+        <w:t>set</w:t>
+      </w:r>
+      <w:proofErr w:type="gramEnd"/>
+    </w:p>
+    <w:p>
+      <w:pPr>
+        <w:pStyle w:val="ListParagraph"/>
+        <w:numPr>
+          <w:ilvl w:val="0"/>
+          <w:numId w:val="1"/>
+        </w:numPr>
+      </w:pPr>
+      <w:r>
+        <w:t xml:space="preserve">05/07/2021: removed due to absence in the other data </w:t>
+      </w:r>
+      <w:proofErr w:type="gramStart"/>
+      <w:r>
+        <w:t>set</w:t>
+      </w:r>
+      <w:proofErr w:type="gramEnd"/>
+    </w:p>
+    <w:p>
+      <w:pPr>
+        <w:pStyle w:val="ListParagraph"/>
+        <w:numPr>
+          <w:ilvl w:val="0"/>
+          <w:numId w:val="1"/>
+        </w:numPr>
+      </w:pPr>
+      <w:r>
+        <w:t xml:space="preserve">06/09/2021: removed due to absence in the other data </w:t>
+      </w:r>
+      <w:proofErr w:type="gramStart"/>
+      <w:r>
+        <w:t>set</w:t>
+      </w:r>
+      <w:proofErr w:type="gramEnd"/>
+    </w:p>
+    <w:p>
+      <w:pPr>
+        <w:pStyle w:val="ListParagraph"/>
+        <w:numPr>
+          <w:ilvl w:val="0"/>
+          <w:numId w:val="1"/>
+        </w:numPr>
+      </w:pPr>
+      <w:r>
+        <w:t xml:space="preserve">25/11/2021: removed due to absence in the other data </w:t>
+      </w:r>
+      <w:proofErr w:type="gramStart"/>
+      <w:r>
+        <w:t>set</w:t>
+      </w:r>
+      <w:proofErr w:type="gramEnd"/>
+    </w:p>
+    <w:p>
+      <w:pPr>
+        <w:pStyle w:val="ListParagraph"/>
+        <w:numPr>
+          <w:ilvl w:val="0"/>
+          <w:numId w:val="1"/>
+        </w:numPr>
+      </w:pPr>
+      <w:r>
+        <w:t xml:space="preserve">17/01/2022: removed due to absence in the other data </w:t>
+      </w:r>
+      <w:proofErr w:type="gramStart"/>
+      <w:r>
+        <w:t>set</w:t>
+      </w:r>
+      <w:proofErr w:type="gramEnd"/>
+    </w:p>
+    <w:p>
+      <w:pPr>
+        <w:pStyle w:val="ListParagraph"/>
+        <w:numPr>
+          <w:ilvl w:val="0"/>
+          <w:numId w:val="1"/>
+        </w:numPr>
+      </w:pPr>
+      <w:r>
+        <w:t xml:space="preserve">21/02/2022: removed due to absence in the other data </w:t>
+      </w:r>
+      <w:proofErr w:type="gramStart"/>
+      <w:r>
+        <w:t>set</w:t>
+      </w:r>
+      <w:proofErr w:type="gramEnd"/>
+    </w:p>
+    <w:p>
+      <w:pPr>
+        <w:pStyle w:val="ListParagraph"/>
+        <w:numPr>
+          <w:ilvl w:val="0"/>
+          <w:numId w:val="1"/>
+        </w:numPr>
+      </w:pPr>
+      <w:r>
+        <w:t xml:space="preserve">20/06/2022: removed due to absence in the other data </w:t>
+      </w:r>
+      <w:proofErr w:type="gramStart"/>
+      <w:r>
+        <w:t>set</w:t>
+      </w:r>
+      <w:proofErr w:type="gramEnd"/>
+    </w:p>
+    <w:p>
+      <w:pPr>
+        <w:pStyle w:val="ListParagraph"/>
+        <w:numPr>
+          <w:ilvl w:val="0"/>
+          <w:numId w:val="1"/>
+        </w:numPr>
+      </w:pPr>
+      <w:r>
+        <w:t xml:space="preserve">04/07/2022: removed due to absence in the other data </w:t>
+      </w:r>
+      <w:proofErr w:type="gramStart"/>
+      <w:r>
+        <w:t>set</w:t>
+      </w:r>
+      <w:proofErr w:type="gramEnd"/>
+    </w:p>
+    <w:p>
+      <w:pPr>
+        <w:pStyle w:val="ListParagraph"/>
+        <w:numPr>
+          <w:ilvl w:val="0"/>
+          <w:numId w:val="1"/>
+        </w:numPr>
+      </w:pPr>
+      <w:r>
+        <w:t xml:space="preserve">05/09/2022: removed due to absence in the other data </w:t>
+      </w:r>
+      <w:proofErr w:type="gramStart"/>
+      <w:r>
+        <w:t>set</w:t>
+      </w:r>
+      <w:proofErr w:type="gramEnd"/>
+    </w:p>
+    <w:p>
+      <w:pPr>
+        <w:pStyle w:val="ListParagraph"/>
+        <w:numPr>
+          <w:ilvl w:val="0"/>
+          <w:numId w:val="1"/>
+        </w:numPr>
+      </w:pPr>
+      <w:r>
+        <w:t xml:space="preserve">24/11/2022: removed due to absence in the other data </w:t>
+      </w:r>
+      <w:proofErr w:type="gramStart"/>
+      <w:r>
+        <w:t>set</w:t>
+      </w:r>
+      <w:proofErr w:type="gramEnd"/>
     </w:p>
     <w:p/>
     <w:p>
@@ -2375,13 +3021,23 @@
     </w:p>
     <w:p>
       <w:r>
-        <w:t>Total removed: 58</w:t>
-      </w:r>
-    </w:p>
-    <w:p>
-      <w:r>
-        <w:t>Total observations remained: 2451</w:t>
-      </w:r>
+        <w:t xml:space="preserve">Total removed: </w:t>
+      </w:r>
+      <w:proofErr w:type="gramStart"/>
+      <w:r>
+        <w:t>58</w:t>
+      </w:r>
+      <w:proofErr w:type="gramEnd"/>
+    </w:p>
+    <w:p>
+      <w:r>
+        <w:t xml:space="preserve">Total observations remained: </w:t>
+      </w:r>
+      <w:proofErr w:type="gramStart"/>
+      <w:r>
+        <w:t>2451</w:t>
+      </w:r>
+      <w:proofErr w:type="gramEnd"/>
     </w:p>
     <w:p/>
     <w:p>
@@ -2402,7 +3058,16 @@
       </w:pPr>
       <w:r>
         <w:lastRenderedPageBreak/>
-        <w:t>Dataset from 2012 to 2022</w:t>
+        <w:t>Dataset from 20</w:t>
+      </w:r>
+      <w:r>
+        <w:t>06</w:t>
+      </w:r>
+      <w:r>
+        <w:t xml:space="preserve"> to 20</w:t>
+      </w:r>
+      <w:r>
+        <w:t>09</w:t>
       </w:r>
     </w:p>
     <w:p/>
@@ -2469,50 +3134,59 @@
         </w:numPr>
       </w:pPr>
       <w:r>
-        <w:t>12/25/2009</w:t>
+        <w:t xml:space="preserve">12/25/2009: </w:t>
+      </w:r>
+      <w:r>
+        <w:t xml:space="preserve">removed due to absence in the other data </w:t>
+      </w:r>
+      <w:proofErr w:type="gramStart"/>
+      <w:r>
+        <w:t>set</w:t>
+      </w:r>
+      <w:proofErr w:type="gramEnd"/>
+    </w:p>
+    <w:p>
+      <w:pPr>
+        <w:pStyle w:val="ListParagraph"/>
+        <w:numPr>
+          <w:ilvl w:val="0"/>
+          <w:numId w:val="1"/>
+        </w:numPr>
+      </w:pPr>
+      <w:r>
+        <w:t>11/26/2009</w:t>
+      </w:r>
+      <w:r>
+        <w:t xml:space="preserve">: removed due to absence in the other data </w:t>
+      </w:r>
+      <w:proofErr w:type="gramStart"/>
+      <w:r>
+        <w:t>set</w:t>
+      </w:r>
+      <w:proofErr w:type="gramEnd"/>
+    </w:p>
+    <w:p>
+      <w:pPr>
+        <w:pStyle w:val="ListParagraph"/>
+        <w:numPr>
+          <w:ilvl w:val="0"/>
+          <w:numId w:val="1"/>
+        </w:numPr>
+      </w:pPr>
+      <w:r>
+        <w:t>09/07/2009</w:t>
       </w:r>
       <w:r>
         <w:t xml:space="preserve">: </w:t>
       </w:r>
       <w:r>
-        <w:t>removed due to absence in the other data set</w:t>
-      </w:r>
-    </w:p>
-    <w:p>
-      <w:pPr>
-        <w:pStyle w:val="ListParagraph"/>
-        <w:numPr>
-          <w:ilvl w:val="0"/>
-          <w:numId w:val="1"/>
-        </w:numPr>
-      </w:pPr>
-      <w:r>
-        <w:t>11/26/2009</w:t>
-      </w:r>
-      <w:r>
-        <w:t xml:space="preserve">: </w:t>
-      </w:r>
-      <w:r>
-        <w:t>removed due to absence in the other data set</w:t>
-      </w:r>
-    </w:p>
-    <w:p>
-      <w:pPr>
-        <w:pStyle w:val="ListParagraph"/>
-        <w:numPr>
-          <w:ilvl w:val="0"/>
-          <w:numId w:val="1"/>
-        </w:numPr>
-      </w:pPr>
-      <w:r>
-        <w:t>09/07/2009</w:t>
-      </w:r>
-      <w:r>
-        <w:t xml:space="preserve">: </w:t>
-      </w:r>
-      <w:r>
-        <w:t>removed due to absence in the other data set</w:t>
-      </w:r>
+        <w:t xml:space="preserve">removed due to absence in the other data </w:t>
+      </w:r>
+      <w:proofErr w:type="gramStart"/>
+      <w:r>
+        <w:t>set</w:t>
+      </w:r>
+      <w:proofErr w:type="gramEnd"/>
     </w:p>
     <w:p>
       <w:pPr>
@@ -2526,11 +3200,13 @@
         <w:t>07/03/2009</w:t>
       </w:r>
       <w:r>
-        <w:t xml:space="preserve">: </w:t>
-      </w:r>
-      <w:r>
-        <w:t>removed due to absence in the other data set</w:t>
-      </w:r>
+        <w:t xml:space="preserve">: removed due to absence in the other data </w:t>
+      </w:r>
+      <w:proofErr w:type="gramStart"/>
+      <w:r>
+        <w:t>set</w:t>
+      </w:r>
+      <w:proofErr w:type="gramEnd"/>
     </w:p>
     <w:p>
       <w:pPr>
@@ -2544,11 +3220,13 @@
         <w:t>05/25/2009</w:t>
       </w:r>
       <w:r>
-        <w:t xml:space="preserve">: </w:t>
-      </w:r>
-      <w:r>
-        <w:t>removed due to absence in the other data set</w:t>
-      </w:r>
+        <w:t xml:space="preserve">: removed due to absence in the other data </w:t>
+      </w:r>
+      <w:proofErr w:type="gramStart"/>
+      <w:r>
+        <w:t>set</w:t>
+      </w:r>
+      <w:proofErr w:type="gramEnd"/>
     </w:p>
     <w:p>
       <w:pPr>
@@ -2562,11 +3240,13 @@
         <w:t>04/10/2009</w:t>
       </w:r>
       <w:r>
-        <w:t xml:space="preserve">: </w:t>
-      </w:r>
-      <w:r>
-        <w:t>removed due to absence in the other data set</w:t>
-      </w:r>
+        <w:t xml:space="preserve">: removed due to absence in the other data </w:t>
+      </w:r>
+      <w:proofErr w:type="gramStart"/>
+      <w:r>
+        <w:t>set</w:t>
+      </w:r>
+      <w:proofErr w:type="gramEnd"/>
     </w:p>
     <w:p>
       <w:pPr>
@@ -2580,11 +3260,13 @@
         <w:t>02/16/2009</w:t>
       </w:r>
       <w:r>
-        <w:t xml:space="preserve">: </w:t>
-      </w:r>
-      <w:r>
-        <w:t>removed due to absence in the other data set</w:t>
-      </w:r>
+        <w:t xml:space="preserve">: removed due to absence in the other data </w:t>
+      </w:r>
+      <w:proofErr w:type="gramStart"/>
+      <w:r>
+        <w:t>set</w:t>
+      </w:r>
+      <w:proofErr w:type="gramEnd"/>
     </w:p>
     <w:p>
       <w:pPr>
@@ -2598,11 +3280,13 @@
         <w:t>01/19/2009</w:t>
       </w:r>
       <w:r>
-        <w:t xml:space="preserve">: </w:t>
-      </w:r>
-      <w:r>
-        <w:t>removed due to absence in the other data set</w:t>
-      </w:r>
+        <w:t xml:space="preserve">: removed due to absence in the other data </w:t>
+      </w:r>
+      <w:proofErr w:type="gramStart"/>
+      <w:r>
+        <w:t>set</w:t>
+      </w:r>
+      <w:proofErr w:type="gramEnd"/>
     </w:p>
     <w:p>
       <w:pPr>
@@ -2616,11 +3300,13 @@
         <w:t>01/01/2009</w:t>
       </w:r>
       <w:r>
-        <w:t xml:space="preserve">: </w:t>
-      </w:r>
-      <w:r>
-        <w:t>removed due to absence in the other data set</w:t>
-      </w:r>
+        <w:t xml:space="preserve">: removed due to absence in the other data </w:t>
+      </w:r>
+      <w:proofErr w:type="gramStart"/>
+      <w:r>
+        <w:t>set</w:t>
+      </w:r>
+      <w:proofErr w:type="gramEnd"/>
     </w:p>
     <w:p>
       <w:pPr>
@@ -2634,11 +3320,13 @@
         <w:t>12/25/2008</w:t>
       </w:r>
       <w:r>
-        <w:t xml:space="preserve">: </w:t>
-      </w:r>
-      <w:r>
-        <w:t>removed due to absence in the other data set</w:t>
-      </w:r>
+        <w:t xml:space="preserve">: removed due to absence in the other data </w:t>
+      </w:r>
+      <w:proofErr w:type="gramStart"/>
+      <w:r>
+        <w:t>set</w:t>
+      </w:r>
+      <w:proofErr w:type="gramEnd"/>
     </w:p>
     <w:p>
       <w:pPr>
@@ -2652,11 +3340,13 @@
         <w:t>11/27/2008</w:t>
       </w:r>
       <w:r>
-        <w:t xml:space="preserve">: </w:t>
-      </w:r>
-      <w:r>
-        <w:t>removed due to absence in the other data set</w:t>
-      </w:r>
+        <w:t xml:space="preserve">: removed due to absence in the other data </w:t>
+      </w:r>
+      <w:proofErr w:type="gramStart"/>
+      <w:r>
+        <w:t>set</w:t>
+      </w:r>
+      <w:proofErr w:type="gramEnd"/>
     </w:p>
     <w:p>
       <w:pPr>
@@ -2670,11 +3360,13 @@
         <w:t>09/01/2008</w:t>
       </w:r>
       <w:r>
-        <w:t xml:space="preserve">: </w:t>
-      </w:r>
-      <w:r>
-        <w:t>removed due to absence in the other data set</w:t>
-      </w:r>
+        <w:t xml:space="preserve">: removed due to absence in the other data </w:t>
+      </w:r>
+      <w:proofErr w:type="gramStart"/>
+      <w:r>
+        <w:t>set</w:t>
+      </w:r>
+      <w:proofErr w:type="gramEnd"/>
     </w:p>
     <w:p>
       <w:pPr>
@@ -2699,8 +3391,13 @@
         <w:t xml:space="preserve">: </w:t>
       </w:r>
       <w:r>
-        <w:t>removed due to absence in the other data set</w:t>
-      </w:r>
+        <w:t xml:space="preserve">removed due to absence in the other data </w:t>
+      </w:r>
+      <w:proofErr w:type="gramStart"/>
+      <w:r>
+        <w:t>set</w:t>
+      </w:r>
+      <w:proofErr w:type="gramEnd"/>
     </w:p>
     <w:p>
       <w:pPr>
@@ -2725,8 +3422,13 @@
         <w:t xml:space="preserve">: </w:t>
       </w:r>
       <w:r>
-        <w:t>removed due to absence in the other data set</w:t>
-      </w:r>
+        <w:t xml:space="preserve">removed due to absence in the other data </w:t>
+      </w:r>
+      <w:proofErr w:type="gramStart"/>
+      <w:r>
+        <w:t>set</w:t>
+      </w:r>
+      <w:proofErr w:type="gramEnd"/>
     </w:p>
     <w:p>
       <w:pPr>
@@ -2740,11 +3442,13 @@
         <w:t>03/21/2008</w:t>
       </w:r>
       <w:r>
-        <w:t xml:space="preserve">: </w:t>
-      </w:r>
-      <w:r>
-        <w:t>removed due to absence in the other data set</w:t>
-      </w:r>
+        <w:t xml:space="preserve">: removed due to absence in the other data </w:t>
+      </w:r>
+      <w:proofErr w:type="gramStart"/>
+      <w:r>
+        <w:t>set</w:t>
+      </w:r>
+      <w:proofErr w:type="gramEnd"/>
     </w:p>
     <w:p>
       <w:pPr>
@@ -2769,8 +3473,13 @@
         <w:t xml:space="preserve">: </w:t>
       </w:r>
       <w:r>
-        <w:t>removed due to absence in the other data set</w:t>
-      </w:r>
+        <w:t xml:space="preserve">removed due to absence in the other data </w:t>
+      </w:r>
+      <w:proofErr w:type="gramStart"/>
+      <w:r>
+        <w:t>set</w:t>
+      </w:r>
+      <w:proofErr w:type="gramEnd"/>
     </w:p>
     <w:p>
       <w:pPr>
@@ -2784,11 +3493,13 @@
         <w:t>01/21/2008</w:t>
       </w:r>
       <w:r>
-        <w:t xml:space="preserve">: </w:t>
-      </w:r>
-      <w:r>
-        <w:t>removed due to absence in the other data set</w:t>
-      </w:r>
+        <w:t xml:space="preserve">: removed due to absence in the other data </w:t>
+      </w:r>
+      <w:proofErr w:type="gramStart"/>
+      <w:r>
+        <w:t>set</w:t>
+      </w:r>
+      <w:proofErr w:type="gramEnd"/>
     </w:p>
     <w:p>
       <w:pPr>
@@ -2802,11 +3513,13 @@
         <w:t>01/01/2008</w:t>
       </w:r>
       <w:r>
-        <w:t xml:space="preserve">: </w:t>
-      </w:r>
-      <w:r>
-        <w:t>removed due to absence in the other data set</w:t>
-      </w:r>
+        <w:t xml:space="preserve">: removed due to absence in the other data </w:t>
+      </w:r>
+      <w:proofErr w:type="gramStart"/>
+      <w:r>
+        <w:t>set</w:t>
+      </w:r>
+      <w:proofErr w:type="gramEnd"/>
     </w:p>
     <w:p>
       <w:pPr>
@@ -2820,11 +3533,13 @@
         <w:t>12/25/2007</w:t>
       </w:r>
       <w:r>
-        <w:t xml:space="preserve">: </w:t>
-      </w:r>
-      <w:r>
-        <w:t>removed due to absence in the other data set</w:t>
-      </w:r>
+        <w:t xml:space="preserve">: removed due to absence in the other data </w:t>
+      </w:r>
+      <w:proofErr w:type="gramStart"/>
+      <w:r>
+        <w:t>set</w:t>
+      </w:r>
+      <w:proofErr w:type="gramEnd"/>
     </w:p>
     <w:p>
       <w:pPr>
@@ -2838,11 +3553,13 @@
         <w:t>11/22/2007</w:t>
       </w:r>
       <w:r>
-        <w:t xml:space="preserve">: </w:t>
-      </w:r>
-      <w:r>
-        <w:t>removed due to absence in the other data set</w:t>
-      </w:r>
+        <w:t xml:space="preserve">: removed due to absence in the other data </w:t>
+      </w:r>
+      <w:proofErr w:type="gramStart"/>
+      <w:r>
+        <w:t>set</w:t>
+      </w:r>
+      <w:proofErr w:type="gramEnd"/>
     </w:p>
     <w:p>
       <w:pPr>
@@ -2856,8 +3573,13 @@
         <w:t>09/03/2007</w:t>
       </w:r>
       <w:r>
-        <w:t>: removed due to absence in the other data set</w:t>
-      </w:r>
+        <w:t xml:space="preserve">: removed due to absence in the other data </w:t>
+      </w:r>
+      <w:proofErr w:type="gramStart"/>
+      <w:r>
+        <w:t>set</w:t>
+      </w:r>
+      <w:proofErr w:type="gramEnd"/>
     </w:p>
     <w:p>
       <w:pPr>
@@ -2871,8 +3593,13 @@
         <w:t>07/04/2007</w:t>
       </w:r>
       <w:r>
-        <w:t>: removed due to absence in the other data set</w:t>
-      </w:r>
+        <w:t xml:space="preserve">: removed due to absence in the other data </w:t>
+      </w:r>
+      <w:proofErr w:type="gramStart"/>
+      <w:r>
+        <w:t>set</w:t>
+      </w:r>
+      <w:proofErr w:type="gramEnd"/>
     </w:p>
     <w:p>
       <w:pPr>
@@ -2886,8 +3613,13 @@
         <w:t>05/28/2007</w:t>
       </w:r>
       <w:r>
-        <w:t>: removed due to absence in the other data set</w:t>
-      </w:r>
+        <w:t xml:space="preserve">: removed due to absence in the other data </w:t>
+      </w:r>
+      <w:proofErr w:type="gramStart"/>
+      <w:r>
+        <w:t>set</w:t>
+      </w:r>
+      <w:proofErr w:type="gramEnd"/>
     </w:p>
     <w:p>
       <w:pPr>
@@ -2901,8 +3633,13 @@
         <w:t>04/06/2007</w:t>
       </w:r>
       <w:r>
-        <w:t>: removed due to absence in the other data set</w:t>
-      </w:r>
+        <w:t xml:space="preserve">: removed due to absence in the other data </w:t>
+      </w:r>
+      <w:proofErr w:type="gramStart"/>
+      <w:r>
+        <w:t>set</w:t>
+      </w:r>
+      <w:proofErr w:type="gramEnd"/>
     </w:p>
     <w:p>
       <w:pPr>
@@ -2916,8 +3653,13 @@
         <w:t>02/19/2007</w:t>
       </w:r>
       <w:r>
-        <w:t>: removed due to absence in the other data set</w:t>
-      </w:r>
+        <w:t xml:space="preserve">: removed due to absence in the other data </w:t>
+      </w:r>
+      <w:proofErr w:type="gramStart"/>
+      <w:r>
+        <w:t>set</w:t>
+      </w:r>
+      <w:proofErr w:type="gramEnd"/>
     </w:p>
     <w:p>
       <w:pPr>
@@ -2931,8 +3673,13 @@
         <w:t>01/15/2007</w:t>
       </w:r>
       <w:r>
-        <w:t>: removed due to absence in the other data set</w:t>
-      </w:r>
+        <w:t xml:space="preserve">: removed due to absence in the other data </w:t>
+      </w:r>
+      <w:proofErr w:type="gramStart"/>
+      <w:r>
+        <w:t>set</w:t>
+      </w:r>
+      <w:proofErr w:type="gramEnd"/>
     </w:p>
     <w:p>
       <w:pPr>
@@ -2946,8 +3693,13 @@
         <w:t>01/02/2007</w:t>
       </w:r>
       <w:r>
-        <w:t>: removed due to absence in the other data set</w:t>
-      </w:r>
+        <w:t xml:space="preserve">: removed due to absence in the other data </w:t>
+      </w:r>
+      <w:proofErr w:type="gramStart"/>
+      <w:r>
+        <w:t>set</w:t>
+      </w:r>
+      <w:proofErr w:type="gramEnd"/>
     </w:p>
     <w:p>
       <w:pPr>
@@ -2967,8 +3719,13 @@
         <w:t>/2007</w:t>
       </w:r>
       <w:r>
-        <w:t>: removed due to absence in the other data set</w:t>
-      </w:r>
+        <w:t xml:space="preserve">: removed due to absence in the other data </w:t>
+      </w:r>
+      <w:proofErr w:type="gramStart"/>
+      <w:r>
+        <w:t>set</w:t>
+      </w:r>
+      <w:proofErr w:type="gramEnd"/>
     </w:p>
     <w:p>
       <w:pPr>
@@ -2982,8 +3739,13 @@
         <w:t>12/25/2006</w:t>
       </w:r>
       <w:r>
-        <w:t>: removed due to absence in the other data set</w:t>
-      </w:r>
+        <w:t xml:space="preserve">: removed due to absence in the other data </w:t>
+      </w:r>
+      <w:proofErr w:type="gramStart"/>
+      <w:r>
+        <w:t>set</w:t>
+      </w:r>
+      <w:proofErr w:type="gramEnd"/>
     </w:p>
     <w:p>
       <w:pPr>
@@ -2997,8 +3759,13 @@
         <w:t>11/23/2006</w:t>
       </w:r>
       <w:r>
-        <w:t>: removed due to absence in the other data set</w:t>
-      </w:r>
+        <w:t xml:space="preserve">: removed due to absence in the other data </w:t>
+      </w:r>
+      <w:proofErr w:type="gramStart"/>
+      <w:r>
+        <w:t>set</w:t>
+      </w:r>
+      <w:proofErr w:type="gramEnd"/>
     </w:p>
     <w:p>
       <w:pPr>
@@ -3012,8 +3779,13 @@
         <w:t>09/04/2006</w:t>
       </w:r>
       <w:r>
-        <w:t>: removed due to absence in the other data set</w:t>
-      </w:r>
+        <w:t xml:space="preserve">: removed due to absence in the other data </w:t>
+      </w:r>
+      <w:proofErr w:type="gramStart"/>
+      <w:r>
+        <w:t>set</w:t>
+      </w:r>
+      <w:proofErr w:type="gramEnd"/>
     </w:p>
     <w:p>
       <w:pPr>
@@ -3027,8 +3799,13 @@
         <w:t>07/04/2006</w:t>
       </w:r>
       <w:r>
-        <w:t>: removed due to absence in the other data set</w:t>
-      </w:r>
+        <w:t xml:space="preserve">: removed due to absence in the other data </w:t>
+      </w:r>
+      <w:proofErr w:type="gramStart"/>
+      <w:r>
+        <w:t>set</w:t>
+      </w:r>
+      <w:proofErr w:type="gramEnd"/>
     </w:p>
     <w:p>
       <w:pPr>
@@ -3043,8 +3820,13 @@
         <w:t>05/29/2006</w:t>
       </w:r>
       <w:r>
-        <w:t>: removed due to absence in the other data set</w:t>
-      </w:r>
+        <w:t xml:space="preserve">: removed due to absence in the other data </w:t>
+      </w:r>
+      <w:proofErr w:type="gramStart"/>
+      <w:r>
+        <w:t>set</w:t>
+      </w:r>
+      <w:proofErr w:type="gramEnd"/>
     </w:p>
     <w:p>
       <w:pPr>
@@ -3058,8 +3840,13 @@
         <w:t>04/14/2006</w:t>
       </w:r>
       <w:r>
-        <w:t>: removed due to absence in the other data set</w:t>
-      </w:r>
+        <w:t xml:space="preserve">: removed due to absence in the other data </w:t>
+      </w:r>
+      <w:proofErr w:type="gramStart"/>
+      <w:r>
+        <w:t>set</w:t>
+      </w:r>
+      <w:proofErr w:type="gramEnd"/>
     </w:p>
     <w:p>
       <w:pPr>
@@ -3073,8 +3860,13 @@
         <w:t>02/20/2006</w:t>
       </w:r>
       <w:r>
-        <w:t>: removed due to absence in the other data set</w:t>
-      </w:r>
+        <w:t xml:space="preserve">: removed due to absence in the other data </w:t>
+      </w:r>
+      <w:proofErr w:type="gramStart"/>
+      <w:r>
+        <w:t>set</w:t>
+      </w:r>
+      <w:proofErr w:type="gramEnd"/>
     </w:p>
     <w:p>
       <w:pPr>
@@ -3088,8 +3880,13 @@
         <w:t>01/16/2006</w:t>
       </w:r>
       <w:r>
-        <w:t>: removed due to absence in the other data set</w:t>
-      </w:r>
+        <w:t xml:space="preserve">: removed due to absence in the other data </w:t>
+      </w:r>
+      <w:proofErr w:type="gramStart"/>
+      <w:r>
+        <w:t>set</w:t>
+      </w:r>
+      <w:proofErr w:type="gramEnd"/>
     </w:p>
     <w:p>
       <w:pPr>
@@ -3103,8 +3900,13 @@
         <w:t>01/02/2006</w:t>
       </w:r>
       <w:r>
-        <w:t>: removed due to absence in the other data set</w:t>
-      </w:r>
+        <w:t xml:space="preserve">: removed due to absence in the other data </w:t>
+      </w:r>
+      <w:proofErr w:type="gramStart"/>
+      <w:r>
+        <w:t>set</w:t>
+      </w:r>
+      <w:proofErr w:type="gramEnd"/>
     </w:p>
     <w:p>
       <w:pPr>
@@ -3118,8 +3920,13 @@
         <w:t>12/26/2005</w:t>
       </w:r>
       <w:r>
-        <w:t>: removed due to absence in the other data set</w:t>
-      </w:r>
+        <w:t xml:space="preserve">: removed due to absence in the other data </w:t>
+      </w:r>
+      <w:proofErr w:type="gramStart"/>
+      <w:r>
+        <w:t>set</w:t>
+      </w:r>
+      <w:proofErr w:type="gramEnd"/>
     </w:p>
     <w:p>
       <w:pPr>
@@ -3133,8 +3940,13 @@
         <w:t>11/24/2005</w:t>
       </w:r>
       <w:r>
-        <w:t>: removed due to absence in the other data set</w:t>
-      </w:r>
+        <w:t xml:space="preserve">: removed due to absence in the other data </w:t>
+      </w:r>
+      <w:proofErr w:type="gramStart"/>
+      <w:r>
+        <w:t>set</w:t>
+      </w:r>
+      <w:proofErr w:type="gramEnd"/>
     </w:p>
     <w:p>
       <w:pPr>
@@ -3148,8 +3960,13 @@
         <w:t>09/05/2005</w:t>
       </w:r>
       <w:r>
-        <w:t>: removed due to absence in the other data set</w:t>
-      </w:r>
+        <w:t xml:space="preserve">: removed due to absence in the other data </w:t>
+      </w:r>
+      <w:proofErr w:type="gramStart"/>
+      <w:r>
+        <w:t>set</w:t>
+      </w:r>
+      <w:proofErr w:type="gramEnd"/>
     </w:p>
     <w:p>
       <w:pPr>
@@ -3163,8 +3980,13 @@
         <w:t>07/04/2005</w:t>
       </w:r>
       <w:r>
-        <w:t>: removed due to absence in the other data set</w:t>
-      </w:r>
+        <w:t xml:space="preserve">: removed due to absence in the other data </w:t>
+      </w:r>
+      <w:proofErr w:type="gramStart"/>
+      <w:r>
+        <w:t>set</w:t>
+      </w:r>
+      <w:proofErr w:type="gramEnd"/>
     </w:p>
     <w:p>
       <w:pPr>
@@ -3178,8 +4000,13 @@
         <w:t>05/30/2005</w:t>
       </w:r>
       <w:r>
-        <w:t>: removed due to absence in the other data set</w:t>
-      </w:r>
+        <w:t xml:space="preserve">: removed due to absence in the other data </w:t>
+      </w:r>
+      <w:proofErr w:type="gramStart"/>
+      <w:r>
+        <w:t>set</w:t>
+      </w:r>
+      <w:proofErr w:type="gramEnd"/>
     </w:p>
     <w:p>
       <w:pPr>
@@ -3193,8 +4020,13 @@
         <w:t>03/25/2005</w:t>
       </w:r>
       <w:r>
-        <w:t>: removed due to absence in the other data set</w:t>
-      </w:r>
+        <w:t xml:space="preserve">: removed due to absence in the other data </w:t>
+      </w:r>
+      <w:proofErr w:type="gramStart"/>
+      <w:r>
+        <w:t>set</w:t>
+      </w:r>
+      <w:proofErr w:type="gramEnd"/>
     </w:p>
     <w:p>
       <w:pPr>
@@ -3208,8 +4040,13 @@
         <w:t>02/21/2005</w:t>
       </w:r>
       <w:r>
-        <w:t>: removed due to absence in the other data set</w:t>
-      </w:r>
+        <w:t xml:space="preserve">: removed due to absence in the other data </w:t>
+      </w:r>
+      <w:proofErr w:type="gramStart"/>
+      <w:r>
+        <w:t>set</w:t>
+      </w:r>
+      <w:proofErr w:type="gramEnd"/>
     </w:p>
     <w:p>
       <w:pPr>
@@ -3223,8 +4060,13 @@
         <w:t>01/17/2005</w:t>
       </w:r>
       <w:r>
-        <w:t>: removed due to absence in the other data set</w:t>
-      </w:r>
+        <w:t xml:space="preserve">: removed due to absence in the other data </w:t>
+      </w:r>
+      <w:proofErr w:type="gramStart"/>
+      <w:r>
+        <w:t>set</w:t>
+      </w:r>
+      <w:proofErr w:type="gramEnd"/>
     </w:p>
     <w:p/>
     <w:p>

</xml_diff>